<commit_message>
Finish chapter 1: lesson nested route
</commit_message>
<xml_diff>
--- a/tutorial course.docx
+++ b/tutorial course.docx
@@ -51,7 +51,7 @@
       <w:r>
         <w:t xml:space="preserve">pnpm: </w:t>
       </w:r>
-      <w:hyperlink r:id="rId4" w:history="1">
+      <w:hyperlink r:id="rId5" w:history="1">
         <w:r>
           <w:rPr>
             <w:rStyle w:val="Hyperlink"/>
@@ -64,7 +64,7 @@
       <w:r>
         <w:t xml:space="preserve">Fig: </w:t>
       </w:r>
-      <w:hyperlink r:id="rId5" w:history="1">
+      <w:hyperlink r:id="rId6" w:history="1">
         <w:r>
           <w:rPr>
             <w:rStyle w:val="Hyperlink"/>
@@ -91,7 +91,7 @@
       <w:r>
         <w:t xml:space="preserve">TailwindCSS: </w:t>
       </w:r>
-      <w:hyperlink r:id="rId6" w:history="1">
+      <w:hyperlink r:id="rId7" w:history="1">
         <w:r>
           <w:rPr>
             <w:rStyle w:val="Hyperlink"/>
@@ -104,7 +104,7 @@
       <w:r>
         <w:t xml:space="preserve">Tailwind Prose plugin: </w:t>
       </w:r>
-      <w:hyperlink r:id="rId7" w:history="1">
+      <w:hyperlink r:id="rId8" w:history="1">
         <w:r>
           <w:rPr>
             <w:rStyle w:val="Hyperlink"/>
@@ -117,7 +117,7 @@
       <w:r>
         <w:t xml:space="preserve">NuxtTailwind: </w:t>
       </w:r>
-      <w:hyperlink r:id="rId8" w:history="1">
+      <w:hyperlink r:id="rId9" w:history="1">
         <w:r>
           <w:rPr>
             <w:rStyle w:val="Hyperlink"/>
@@ -191,7 +191,7 @@
                           <pic:cNvPicPr/>
                         </pic:nvPicPr>
                         <pic:blipFill rotWithShape="1">
-                          <a:blip r:embed="rId9"/>
+                          <a:blip r:embed="rId10"/>
                           <a:srcRect r="46862"/>
                           <a:stretch/>
                         </pic:blipFill>
@@ -245,7 +245,7 @@
                           <pic:cNvPicPr/>
                         </pic:nvPicPr>
                         <pic:blipFill rotWithShape="1">
-                          <a:blip r:embed="rId10"/>
+                          <a:blip r:embed="rId11"/>
                           <a:srcRect r="40970"/>
                           <a:stretch/>
                         </pic:blipFill>
@@ -277,6 +277,1311 @@
       </w:tr>
     </w:tbl>
     <w:p/>
+    <w:p>
+      <w:pPr>
+        <w:pStyle w:val="Heading1"/>
+      </w:pPr>
+      <w:r>
+        <w:t>1-2 Displaying Course Lessons</w:t>
+      </w:r>
+    </w:p>
+    <w:p>
+      <w:r>
+        <w:t>In this lesson, we figure out how we want to set up our routes in order to show course lessons. We’ll discuss what makes a good route, and outline how we’ll implement it.</w:t>
+      </w:r>
+    </w:p>
+    <w:p>
+      <w:r>
+        <w:rPr>
+          <w:noProof/>
+        </w:rPr>
+        <w:drawing>
+          <wp:inline distT="0" distB="0" distL="0" distR="0" wp14:anchorId="2E5E9A5D" wp14:editId="76084BBB">
+            <wp:extent cx="5733415" cy="742950"/>
+            <wp:effectExtent l="0" t="0" r="635" b="0"/>
+            <wp:docPr id="329098169" name="Picture 1" descr="A screen shot of a computer&#10;&#10;Description automatically generated with low confidence"/>
+            <wp:cNvGraphicFramePr>
+              <a:graphicFrameLocks xmlns:a="http://schemas.openxmlformats.org/drawingml/2006/main" noChangeAspect="1"/>
+            </wp:cNvGraphicFramePr>
+            <a:graphic xmlns:a="http://schemas.openxmlformats.org/drawingml/2006/main">
+              <a:graphicData uri="http://schemas.openxmlformats.org/drawingml/2006/picture">
+                <pic:pic xmlns:pic="http://schemas.openxmlformats.org/drawingml/2006/picture">
+                  <pic:nvPicPr>
+                    <pic:cNvPr id="329098169" name="Picture 1" descr="A screen shot of a computer&#10;&#10;Description automatically generated with low confidence"/>
+                    <pic:cNvPicPr/>
+                  </pic:nvPicPr>
+                  <pic:blipFill>
+                    <a:blip r:embed="rId12"/>
+                    <a:stretch>
+                      <a:fillRect/>
+                    </a:stretch>
+                  </pic:blipFill>
+                  <pic:spPr>
+                    <a:xfrm>
+                      <a:off x="0" y="0"/>
+                      <a:ext cx="5733415" cy="742950"/>
+                    </a:xfrm>
+                    <a:prstGeom prst="rect">
+                      <a:avLst/>
+                    </a:prstGeom>
+                  </pic:spPr>
+                </pic:pic>
+              </a:graphicData>
+            </a:graphic>
+          </wp:inline>
+        </w:drawing>
+      </w:r>
+    </w:p>
+    <w:p>
+      <w:pPr>
+        <w:pStyle w:val="ListParagraph"/>
+        <w:numPr>
+          <w:ilvl w:val="0"/>
+          <w:numId w:val="1"/>
+        </w:numPr>
+      </w:pPr>
+      <w:r>
+        <w:t>first-chapter, second-lesson: is dinamic route</w:t>
+      </w:r>
+    </w:p>
+    <w:p>
+      <w:pPr>
+        <w:pStyle w:val="ListParagraph"/>
+        <w:numPr>
+          <w:ilvl w:val="0"/>
+          <w:numId w:val="1"/>
+        </w:numPr>
+      </w:pPr>
+      <w:r>
+        <w:t>soucre/chapter/lesson: is not dinamic route</w:t>
+      </w:r>
+    </w:p>
+    <w:p>
+      <w:pPr>
+        <w:pStyle w:val="ListParagraph"/>
+      </w:pPr>
+    </w:p>
+    <w:p>
+      <w:pPr>
+        <w:pStyle w:val="Heading1"/>
+      </w:pPr>
+      <w:r>
+        <w:lastRenderedPageBreak/>
+        <w:t>1-3 Nested Routes</w:t>
+      </w:r>
+    </w:p>
+    <w:p>
+      <w:r>
+        <w:t>In this lesson, we’ll learn how we can use nested routes to create powerful app hierarchies. We’ll separate out the logic for displaying a lesson into it’s own child page.</w:t>
+      </w:r>
+    </w:p>
+    <w:p>
+      <w:r>
+        <w:rPr>
+          <w:b/>
+          <w:bCs/>
+        </w:rPr>
+        <w:t>Example</w:t>
+      </w:r>
+      <w:r>
+        <w:t>: course/lesson</w:t>
+      </w:r>
+      <w:r>
+        <w:t>;</w:t>
+      </w:r>
+      <w:r>
+        <w:t xml:space="preserve"> </w:t>
+      </w:r>
+      <w:r>
+        <w:rPr>
+          <w:b/>
+          <w:bCs/>
+        </w:rPr>
+        <w:t>c</w:t>
+      </w:r>
+      <w:r>
+        <w:rPr>
+          <w:b/>
+          <w:bCs/>
+        </w:rPr>
+        <w:t>ourse</w:t>
+      </w:r>
+      <w:r>
+        <w:t xml:space="preserve"> is parent, </w:t>
+      </w:r>
+      <w:r>
+        <w:rPr>
+          <w:b/>
+          <w:bCs/>
+        </w:rPr>
+        <w:t>lesson</w:t>
+      </w:r>
+      <w:r>
+        <w:t xml:space="preserve"> is children (nested route).</w:t>
+      </w:r>
+    </w:p>
+    <w:p>
+      <w:pPr>
+        <w:rPr>
+          <w:b/>
+          <w:bCs/>
+        </w:rPr>
+      </w:pPr>
+      <w:r>
+        <w:rPr>
+          <w:b/>
+          <w:bCs/>
+        </w:rPr>
+        <w:t>app.vue</w:t>
+      </w:r>
+    </w:p>
+    <w:p>
+      <w:r>
+        <w:rPr>
+          <w:noProof/>
+        </w:rPr>
+        <w:drawing>
+          <wp:inline distT="0" distB="0" distL="0" distR="0" wp14:anchorId="774B5F40" wp14:editId="21920447">
+            <wp:extent cx="2114286" cy="1504762"/>
+            <wp:effectExtent l="0" t="0" r="635" b="635"/>
+            <wp:docPr id="1004615090" name="Picture 1" descr="A screen shot of a computer program&#10;&#10;Description automatically generated with low confidence"/>
+            <wp:cNvGraphicFramePr>
+              <a:graphicFrameLocks xmlns:a="http://schemas.openxmlformats.org/drawingml/2006/main" noChangeAspect="1"/>
+            </wp:cNvGraphicFramePr>
+            <a:graphic xmlns:a="http://schemas.openxmlformats.org/drawingml/2006/main">
+              <a:graphicData uri="http://schemas.openxmlformats.org/drawingml/2006/picture">
+                <pic:pic xmlns:pic="http://schemas.openxmlformats.org/drawingml/2006/picture">
+                  <pic:nvPicPr>
+                    <pic:cNvPr id="1004615090" name="Picture 1" descr="A screen shot of a computer program&#10;&#10;Description automatically generated with low confidence"/>
+                    <pic:cNvPicPr/>
+                  </pic:nvPicPr>
+                  <pic:blipFill>
+                    <a:blip r:embed="rId13"/>
+                    <a:stretch>
+                      <a:fillRect/>
+                    </a:stretch>
+                  </pic:blipFill>
+                  <pic:spPr>
+                    <a:xfrm>
+                      <a:off x="0" y="0"/>
+                      <a:ext cx="2114286" cy="1504762"/>
+                    </a:xfrm>
+                    <a:prstGeom prst="rect">
+                      <a:avLst/>
+                    </a:prstGeom>
+                  </pic:spPr>
+                </pic:pic>
+              </a:graphicData>
+            </a:graphic>
+          </wp:inline>
+        </w:drawing>
+      </w:r>
+    </w:p>
+    <w:p>
+      <w:pPr>
+        <w:rPr>
+          <w:b/>
+          <w:bCs/>
+        </w:rPr>
+      </w:pPr>
+      <w:r>
+        <w:rPr>
+          <w:b/>
+          <w:bCs/>
+        </w:rPr>
+        <w:t>pages/course.vue</w:t>
+      </w:r>
+    </w:p>
+    <w:p>
+      <w:r>
+        <w:rPr>
+          <w:noProof/>
+        </w:rPr>
+        <w:drawing>
+          <wp:inline distT="0" distB="0" distL="0" distR="0" wp14:anchorId="7B507144" wp14:editId="2C74CD58">
+            <wp:extent cx="5733415" cy="2245995"/>
+            <wp:effectExtent l="0" t="0" r="635" b="1905"/>
+            <wp:docPr id="1045465104" name="Picture 1" descr="A screen shot of a computer program&#10;&#10;Description automatically generated with low confidence"/>
+            <wp:cNvGraphicFramePr>
+              <a:graphicFrameLocks xmlns:a="http://schemas.openxmlformats.org/drawingml/2006/main" noChangeAspect="1"/>
+            </wp:cNvGraphicFramePr>
+            <a:graphic xmlns:a="http://schemas.openxmlformats.org/drawingml/2006/main">
+              <a:graphicData uri="http://schemas.openxmlformats.org/drawingml/2006/picture">
+                <pic:pic xmlns:pic="http://schemas.openxmlformats.org/drawingml/2006/picture">
+                  <pic:nvPicPr>
+                    <pic:cNvPr id="1045465104" name="Picture 1" descr="A screen shot of a computer program&#10;&#10;Description automatically generated with low confidence"/>
+                    <pic:cNvPicPr/>
+                  </pic:nvPicPr>
+                  <pic:blipFill>
+                    <a:blip r:embed="rId14"/>
+                    <a:stretch>
+                      <a:fillRect/>
+                    </a:stretch>
+                  </pic:blipFill>
+                  <pic:spPr>
+                    <a:xfrm>
+                      <a:off x="0" y="0"/>
+                      <a:ext cx="5733415" cy="2245995"/>
+                    </a:xfrm>
+                    <a:prstGeom prst="rect">
+                      <a:avLst/>
+                    </a:prstGeom>
+                  </pic:spPr>
+                </pic:pic>
+              </a:graphicData>
+            </a:graphic>
+          </wp:inline>
+        </w:drawing>
+      </w:r>
+    </w:p>
+    <w:p>
+      <w:pPr>
+        <w:rPr>
+          <w:b/>
+          <w:bCs/>
+        </w:rPr>
+      </w:pPr>
+      <w:r>
+        <w:rPr>
+          <w:b/>
+          <w:bCs/>
+        </w:rPr>
+        <w:t>course/lesson.vue</w:t>
+      </w:r>
+    </w:p>
+    <w:p>
+      <w:r>
+        <w:rPr>
+          <w:noProof/>
+        </w:rPr>
+        <w:drawing>
+          <wp:inline distT="0" distB="0" distL="0" distR="0" wp14:anchorId="2A7CF4A6" wp14:editId="16C247AB">
+            <wp:extent cx="2904762" cy="1028571"/>
+            <wp:effectExtent l="0" t="0" r="0" b="635"/>
+            <wp:docPr id="1776859155" name="Picture 1" descr="A screenshot of a computer program&#10;&#10;Description automatically generated with medium confidence"/>
+            <wp:cNvGraphicFramePr>
+              <a:graphicFrameLocks xmlns:a="http://schemas.openxmlformats.org/drawingml/2006/main" noChangeAspect="1"/>
+            </wp:cNvGraphicFramePr>
+            <a:graphic xmlns:a="http://schemas.openxmlformats.org/drawingml/2006/main">
+              <a:graphicData uri="http://schemas.openxmlformats.org/drawingml/2006/picture">
+                <pic:pic xmlns:pic="http://schemas.openxmlformats.org/drawingml/2006/picture">
+                  <pic:nvPicPr>
+                    <pic:cNvPr id="1776859155" name="Picture 1" descr="A screenshot of a computer program&#10;&#10;Description automatically generated with medium confidence"/>
+                    <pic:cNvPicPr/>
+                  </pic:nvPicPr>
+                  <pic:blipFill>
+                    <a:blip r:embed="rId15"/>
+                    <a:stretch>
+                      <a:fillRect/>
+                    </a:stretch>
+                  </pic:blipFill>
+                  <pic:spPr>
+                    <a:xfrm>
+                      <a:off x="0" y="0"/>
+                      <a:ext cx="2904762" cy="1028571"/>
+                    </a:xfrm>
+                    <a:prstGeom prst="rect">
+                      <a:avLst/>
+                    </a:prstGeom>
+                  </pic:spPr>
+                </pic:pic>
+              </a:graphicData>
+            </a:graphic>
+          </wp:inline>
+        </w:drawing>
+      </w:r>
+    </w:p>
+    <w:p>
+      <w:pPr>
+        <w:rPr>
+          <w:b/>
+          <w:bCs/>
+        </w:rPr>
+      </w:pPr>
+      <w:r>
+        <w:rPr>
+          <w:b/>
+          <w:bCs/>
+        </w:rPr>
+        <w:t>Summary</w:t>
+      </w:r>
+      <w:r>
+        <w:rPr>
+          <w:b/>
+          <w:bCs/>
+        </w:rPr>
+        <w:t xml:space="preserve"> to create nested route</w:t>
+      </w:r>
+    </w:p>
+    <w:p>
+      <w:pPr>
+        <w:pStyle w:val="ListParagraph"/>
+        <w:numPr>
+          <w:ilvl w:val="0"/>
+          <w:numId w:val="2"/>
+        </w:numPr>
+      </w:pPr>
+      <w:r>
+        <w:t>course: course.vue, folder course.</w:t>
+      </w:r>
+    </w:p>
+    <w:p>
+      <w:pPr>
+        <w:pStyle w:val="ListParagraph"/>
+        <w:numPr>
+          <w:ilvl w:val="0"/>
+          <w:numId w:val="2"/>
+        </w:numPr>
+      </w:pPr>
+      <w:r>
+        <w:t>lesson: course/lesson.vue.</w:t>
+      </w:r>
+    </w:p>
+    <w:p>
+      <w:pPr>
+        <w:pStyle w:val="Heading1"/>
+      </w:pPr>
+      <w:r>
+        <w:t>1-4 Dynamic Routes</w:t>
+      </w:r>
+    </w:p>
+    <w:p>
+      <w:r>
+        <w:t>In this lesson, we’ll explore dynamic routes in Nuxt. This will let us navigate to any chapter and lesson in our course. We’ll also see all the different ways we can use dynamic routes to create complex routing.</w:t>
+      </w:r>
+    </w:p>
+    <w:p>
+      <w:pPr>
+        <w:pStyle w:val="Heading2"/>
+      </w:pPr>
+      <w:r>
+        <w:lastRenderedPageBreak/>
+        <w:t>Example 1</w:t>
+      </w:r>
+    </w:p>
+    <w:p>
+      <w:r>
+        <w:rPr>
+          <w:noProof/>
+        </w:rPr>
+        <w:drawing>
+          <wp:inline distT="0" distB="0" distL="0" distR="0" wp14:anchorId="0E66AFC6" wp14:editId="6477574E">
+            <wp:extent cx="5733415" cy="742950"/>
+            <wp:effectExtent l="0" t="0" r="635" b="0"/>
+            <wp:docPr id="16272077" name="Picture 16272077" descr="A screen shot of a computer&#10;&#10;Description automatically generated with low confidence"/>
+            <wp:cNvGraphicFramePr>
+              <a:graphicFrameLocks xmlns:a="http://schemas.openxmlformats.org/drawingml/2006/main" noChangeAspect="1"/>
+            </wp:cNvGraphicFramePr>
+            <a:graphic xmlns:a="http://schemas.openxmlformats.org/drawingml/2006/main">
+              <a:graphicData uri="http://schemas.openxmlformats.org/drawingml/2006/picture">
+                <pic:pic xmlns:pic="http://schemas.openxmlformats.org/drawingml/2006/picture">
+                  <pic:nvPicPr>
+                    <pic:cNvPr id="329098169" name="Picture 1" descr="A screen shot of a computer&#10;&#10;Description automatically generated with low confidence"/>
+                    <pic:cNvPicPr/>
+                  </pic:nvPicPr>
+                  <pic:blipFill>
+                    <a:blip r:embed="rId12"/>
+                    <a:stretch>
+                      <a:fillRect/>
+                    </a:stretch>
+                  </pic:blipFill>
+                  <pic:spPr>
+                    <a:xfrm>
+                      <a:off x="0" y="0"/>
+                      <a:ext cx="5733415" cy="742950"/>
+                    </a:xfrm>
+                    <a:prstGeom prst="rect">
+                      <a:avLst/>
+                    </a:prstGeom>
+                  </pic:spPr>
+                </pic:pic>
+              </a:graphicData>
+            </a:graphic>
+          </wp:inline>
+        </w:drawing>
+      </w:r>
+    </w:p>
+    <w:p>
+      <w:pPr>
+        <w:rPr>
+          <w:b/>
+          <w:bCs/>
+        </w:rPr>
+      </w:pPr>
+      <w:r>
+        <w:rPr>
+          <w:b/>
+          <w:bCs/>
+        </w:rPr>
+        <w:t>Do example 1</w:t>
+      </w:r>
+    </w:p>
+    <w:p>
+      <w:r>
+        <w:t>Từ</w:t>
+      </w:r>
+      <w:r>
+        <w:t xml:space="preserve"> file lesson.vue, thay đổi tên file bằng:</w:t>
+      </w:r>
+    </w:p>
+    <w:p>
+      <w:r>
+        <w:rPr>
+          <w:noProof/>
+        </w:rPr>
+        <w:drawing>
+          <wp:inline distT="0" distB="0" distL="0" distR="0" wp14:anchorId="76D66344" wp14:editId="19AB231D">
+            <wp:extent cx="3104762" cy="695238"/>
+            <wp:effectExtent l="0" t="0" r="635" b="0"/>
+            <wp:docPr id="2129314559" name="Picture 1" descr="A screen shot of a computer&#10;&#10;Description automatically generated with medium confidence"/>
+            <wp:cNvGraphicFramePr>
+              <a:graphicFrameLocks xmlns:a="http://schemas.openxmlformats.org/drawingml/2006/main" noChangeAspect="1"/>
+            </wp:cNvGraphicFramePr>
+            <a:graphic xmlns:a="http://schemas.openxmlformats.org/drawingml/2006/main">
+              <a:graphicData uri="http://schemas.openxmlformats.org/drawingml/2006/picture">
+                <pic:pic xmlns:pic="http://schemas.openxmlformats.org/drawingml/2006/picture">
+                  <pic:nvPicPr>
+                    <pic:cNvPr id="2129314559" name="Picture 1" descr="A screen shot of a computer&#10;&#10;Description automatically generated with medium confidence"/>
+                    <pic:cNvPicPr/>
+                  </pic:nvPicPr>
+                  <pic:blipFill>
+                    <a:blip r:embed="rId16"/>
+                    <a:stretch>
+                      <a:fillRect/>
+                    </a:stretch>
+                  </pic:blipFill>
+                  <pic:spPr>
+                    <a:xfrm>
+                      <a:off x="0" y="0"/>
+                      <a:ext cx="3104762" cy="695238"/>
+                    </a:xfrm>
+                    <a:prstGeom prst="rect">
+                      <a:avLst/>
+                    </a:prstGeom>
+                  </pic:spPr>
+                </pic:pic>
+              </a:graphicData>
+            </a:graphic>
+          </wp:inline>
+        </w:drawing>
+      </w:r>
+    </w:p>
+    <w:p>
+      <w:r>
+        <w:t>Sau đó ấn enter, được kết quả:</w:t>
+      </w:r>
+    </w:p>
+    <w:p>
+      <w:r>
+        <w:rPr>
+          <w:noProof/>
+        </w:rPr>
+        <w:drawing>
+          <wp:inline distT="0" distB="0" distL="0" distR="0" wp14:anchorId="6D8D68EE" wp14:editId="64FF6F4A">
+            <wp:extent cx="2523809" cy="609524"/>
+            <wp:effectExtent l="0" t="0" r="0" b="635"/>
+            <wp:docPr id="530066818" name="Picture 1" descr="A screen shot of a computer&#10;&#10;Description automatically generated with low confidence"/>
+            <wp:cNvGraphicFramePr>
+              <a:graphicFrameLocks xmlns:a="http://schemas.openxmlformats.org/drawingml/2006/main" noChangeAspect="1"/>
+            </wp:cNvGraphicFramePr>
+            <a:graphic xmlns:a="http://schemas.openxmlformats.org/drawingml/2006/main">
+              <a:graphicData uri="http://schemas.openxmlformats.org/drawingml/2006/picture">
+                <pic:pic xmlns:pic="http://schemas.openxmlformats.org/drawingml/2006/picture">
+                  <pic:nvPicPr>
+                    <pic:cNvPr id="530066818" name="Picture 1" descr="A screen shot of a computer&#10;&#10;Description automatically generated with low confidence"/>
+                    <pic:cNvPicPr/>
+                  </pic:nvPicPr>
+                  <pic:blipFill>
+                    <a:blip r:embed="rId17"/>
+                    <a:stretch>
+                      <a:fillRect/>
+                    </a:stretch>
+                  </pic:blipFill>
+                  <pic:spPr>
+                    <a:xfrm>
+                      <a:off x="0" y="0"/>
+                      <a:ext cx="2523809" cy="609524"/>
+                    </a:xfrm>
+                    <a:prstGeom prst="rect">
+                      <a:avLst/>
+                    </a:prstGeom>
+                  </pic:spPr>
+                </pic:pic>
+              </a:graphicData>
+            </a:graphic>
+          </wp:inline>
+        </w:drawing>
+      </w:r>
+    </w:p>
+    <w:p>
+      <w:r>
+        <w:t>Truy cập từ URL</w:t>
+      </w:r>
+    </w:p>
+    <w:p>
+      <w:r>
+        <w:rPr>
+          <w:noProof/>
+        </w:rPr>
+        <w:drawing>
+          <wp:inline distT="0" distB="0" distL="0" distR="0" wp14:anchorId="5DD22FB8" wp14:editId="09B2F31C">
+            <wp:extent cx="5733415" cy="1942465"/>
+            <wp:effectExtent l="19050" t="19050" r="19685" b="19685"/>
+            <wp:docPr id="487170039" name="Picture 1" descr="A screenshot of a computer&#10;&#10;Description automatically generated with medium confidence"/>
+            <wp:cNvGraphicFramePr>
+              <a:graphicFrameLocks xmlns:a="http://schemas.openxmlformats.org/drawingml/2006/main" noChangeAspect="1"/>
+            </wp:cNvGraphicFramePr>
+            <a:graphic xmlns:a="http://schemas.openxmlformats.org/drawingml/2006/main">
+              <a:graphicData uri="http://schemas.openxmlformats.org/drawingml/2006/picture">
+                <pic:pic xmlns:pic="http://schemas.openxmlformats.org/drawingml/2006/picture">
+                  <pic:nvPicPr>
+                    <pic:cNvPr id="487170039" name="Picture 1" descr="A screenshot of a computer&#10;&#10;Description automatically generated with medium confidence"/>
+                    <pic:cNvPicPr/>
+                  </pic:nvPicPr>
+                  <pic:blipFill>
+                    <a:blip r:embed="rId18"/>
+                    <a:stretch>
+                      <a:fillRect/>
+                    </a:stretch>
+                  </pic:blipFill>
+                  <pic:spPr>
+                    <a:xfrm>
+                      <a:off x="0" y="0"/>
+                      <a:ext cx="5733415" cy="1942465"/>
+                    </a:xfrm>
+                    <a:prstGeom prst="rect">
+                      <a:avLst/>
+                    </a:prstGeom>
+                    <a:ln>
+                      <a:solidFill>
+                        <a:schemeClr val="bg1">
+                          <a:lumMod val="85000"/>
+                        </a:schemeClr>
+                      </a:solidFill>
+                    </a:ln>
+                  </pic:spPr>
+                </pic:pic>
+              </a:graphicData>
+            </a:graphic>
+          </wp:inline>
+        </w:drawing>
+      </w:r>
+    </w:p>
+    <w:p>
+      <w:r>
+        <w:t>We can access params url:</w:t>
+      </w:r>
+    </w:p>
+    <w:p>
+      <w:r>
+        <w:rPr>
+          <w:noProof/>
+        </w:rPr>
+        <w:drawing>
+          <wp:inline distT="0" distB="0" distL="0" distR="0" wp14:anchorId="01E61C6A" wp14:editId="2AD9B262">
+            <wp:extent cx="5733415" cy="1925320"/>
+            <wp:effectExtent l="0" t="0" r="635" b="0"/>
+            <wp:docPr id="471184335" name="Picture 1" descr="A screen shot of a computer program&#10;&#10;Description automatically generated with low confidence"/>
+            <wp:cNvGraphicFramePr>
+              <a:graphicFrameLocks xmlns:a="http://schemas.openxmlformats.org/drawingml/2006/main" noChangeAspect="1"/>
+            </wp:cNvGraphicFramePr>
+            <a:graphic xmlns:a="http://schemas.openxmlformats.org/drawingml/2006/main">
+              <a:graphicData uri="http://schemas.openxmlformats.org/drawingml/2006/picture">
+                <pic:pic xmlns:pic="http://schemas.openxmlformats.org/drawingml/2006/picture">
+                  <pic:nvPicPr>
+                    <pic:cNvPr id="471184335" name="Picture 1" descr="A screen shot of a computer program&#10;&#10;Description automatically generated with low confidence"/>
+                    <pic:cNvPicPr/>
+                  </pic:nvPicPr>
+                  <pic:blipFill>
+                    <a:blip r:embed="rId19"/>
+                    <a:stretch>
+                      <a:fillRect/>
+                    </a:stretch>
+                  </pic:blipFill>
+                  <pic:spPr>
+                    <a:xfrm>
+                      <a:off x="0" y="0"/>
+                      <a:ext cx="5733415" cy="1925320"/>
+                    </a:xfrm>
+                    <a:prstGeom prst="rect">
+                      <a:avLst/>
+                    </a:prstGeom>
+                  </pic:spPr>
+                </pic:pic>
+              </a:graphicData>
+            </a:graphic>
+          </wp:inline>
+        </w:drawing>
+      </w:r>
+    </w:p>
+    <w:p/>
+    <w:p>
+      <w:pPr>
+        <w:pStyle w:val="Heading2"/>
+      </w:pPr>
+      <w:r>
+        <w:lastRenderedPageBreak/>
+        <w:t>Example 2</w:t>
+      </w:r>
+    </w:p>
+    <w:p>
+      <w:r>
+        <w:rPr>
+          <w:noProof/>
+        </w:rPr>
+        <w:drawing>
+          <wp:inline distT="0" distB="0" distL="0" distR="0" wp14:anchorId="55F4F354" wp14:editId="643F0CA5">
+            <wp:extent cx="5733415" cy="587375"/>
+            <wp:effectExtent l="0" t="0" r="635" b="3175"/>
+            <wp:docPr id="1734800610" name="Picture 1"/>
+            <wp:cNvGraphicFramePr>
+              <a:graphicFrameLocks xmlns:a="http://schemas.openxmlformats.org/drawingml/2006/main" noChangeAspect="1"/>
+            </wp:cNvGraphicFramePr>
+            <a:graphic xmlns:a="http://schemas.openxmlformats.org/drawingml/2006/main">
+              <a:graphicData uri="http://schemas.openxmlformats.org/drawingml/2006/picture">
+                <pic:pic xmlns:pic="http://schemas.openxmlformats.org/drawingml/2006/picture">
+                  <pic:nvPicPr>
+                    <pic:cNvPr id="1734800610" name=""/>
+                    <pic:cNvPicPr/>
+                  </pic:nvPicPr>
+                  <pic:blipFill>
+                    <a:blip r:embed="rId20"/>
+                    <a:stretch>
+                      <a:fillRect/>
+                    </a:stretch>
+                  </pic:blipFill>
+                  <pic:spPr>
+                    <a:xfrm>
+                      <a:off x="0" y="0"/>
+                      <a:ext cx="5733415" cy="587375"/>
+                    </a:xfrm>
+                    <a:prstGeom prst="rect">
+                      <a:avLst/>
+                    </a:prstGeom>
+                  </pic:spPr>
+                </pic:pic>
+              </a:graphicData>
+            </a:graphic>
+          </wp:inline>
+        </w:drawing>
+      </w:r>
+    </w:p>
+    <w:p>
+      <w:pPr>
+        <w:rPr>
+          <w:b/>
+          <w:bCs/>
+        </w:rPr>
+      </w:pPr>
+      <w:r>
+        <w:rPr>
+          <w:b/>
+          <w:bCs/>
+        </w:rPr>
+        <w:t xml:space="preserve">Do example </w:t>
+      </w:r>
+      <w:r>
+        <w:rPr>
+          <w:b/>
+          <w:bCs/>
+        </w:rPr>
+        <w:t>2</w:t>
+      </w:r>
+    </w:p>
+    <w:p>
+      <w:r>
+        <w:t>Từ</w:t>
+      </w:r>
+      <w:r>
+        <w:t xml:space="preserve"> file </w:t>
+      </w:r>
+      <w:r>
+        <w:t>course/</w:t>
+      </w:r>
+      <w:r>
+        <w:t>lesson.vue, thay đổi tên file bằng:</w:t>
+      </w:r>
+    </w:p>
+    <w:p>
+      <w:r>
+        <w:rPr>
+          <w:noProof/>
+        </w:rPr>
+        <w:drawing>
+          <wp:inline distT="0" distB="0" distL="0" distR="0" wp14:anchorId="14A1647E" wp14:editId="0E98F5C4">
+            <wp:extent cx="3152381" cy="914286"/>
+            <wp:effectExtent l="0" t="0" r="0" b="635"/>
+            <wp:docPr id="1884491686" name="Picture 1" descr="A screenshot of a computer&#10;&#10;Description automatically generated with medium confidence"/>
+            <wp:cNvGraphicFramePr>
+              <a:graphicFrameLocks xmlns:a="http://schemas.openxmlformats.org/drawingml/2006/main" noChangeAspect="1"/>
+            </wp:cNvGraphicFramePr>
+            <a:graphic xmlns:a="http://schemas.openxmlformats.org/drawingml/2006/main">
+              <a:graphicData uri="http://schemas.openxmlformats.org/drawingml/2006/picture">
+                <pic:pic xmlns:pic="http://schemas.openxmlformats.org/drawingml/2006/picture">
+                  <pic:nvPicPr>
+                    <pic:cNvPr id="1884491686" name="Picture 1" descr="A screenshot of a computer&#10;&#10;Description automatically generated with medium confidence"/>
+                    <pic:cNvPicPr/>
+                  </pic:nvPicPr>
+                  <pic:blipFill>
+                    <a:blip r:embed="rId21"/>
+                    <a:stretch>
+                      <a:fillRect/>
+                    </a:stretch>
+                  </pic:blipFill>
+                  <pic:spPr>
+                    <a:xfrm>
+                      <a:off x="0" y="0"/>
+                      <a:ext cx="3152381" cy="914286"/>
+                    </a:xfrm>
+                    <a:prstGeom prst="rect">
+                      <a:avLst/>
+                    </a:prstGeom>
+                  </pic:spPr>
+                </pic:pic>
+              </a:graphicData>
+            </a:graphic>
+          </wp:inline>
+        </w:drawing>
+      </w:r>
+    </w:p>
+    <w:p>
+      <w:r>
+        <w:t>Sau đó ấn enter, được kết quả:</w:t>
+      </w:r>
+    </w:p>
+    <w:p>
+      <w:r>
+        <w:rPr>
+          <w:noProof/>
+        </w:rPr>
+        <w:drawing>
+          <wp:inline distT="0" distB="0" distL="0" distR="0" wp14:anchorId="113BCAB3" wp14:editId="3DDBF64A">
+            <wp:extent cx="2314286" cy="1123810"/>
+            <wp:effectExtent l="0" t="0" r="0" b="635"/>
+            <wp:docPr id="1261188146" name="Picture 1" descr="A screen shot of a computer program&#10;&#10;Description automatically generated with low confidence"/>
+            <wp:cNvGraphicFramePr>
+              <a:graphicFrameLocks xmlns:a="http://schemas.openxmlformats.org/drawingml/2006/main" noChangeAspect="1"/>
+            </wp:cNvGraphicFramePr>
+            <a:graphic xmlns:a="http://schemas.openxmlformats.org/drawingml/2006/main">
+              <a:graphicData uri="http://schemas.openxmlformats.org/drawingml/2006/picture">
+                <pic:pic xmlns:pic="http://schemas.openxmlformats.org/drawingml/2006/picture">
+                  <pic:nvPicPr>
+                    <pic:cNvPr id="1261188146" name="Picture 1" descr="A screen shot of a computer program&#10;&#10;Description automatically generated with low confidence"/>
+                    <pic:cNvPicPr/>
+                  </pic:nvPicPr>
+                  <pic:blipFill>
+                    <a:blip r:embed="rId22"/>
+                    <a:stretch>
+                      <a:fillRect/>
+                    </a:stretch>
+                  </pic:blipFill>
+                  <pic:spPr>
+                    <a:xfrm>
+                      <a:off x="0" y="0"/>
+                      <a:ext cx="2314286" cy="1123810"/>
+                    </a:xfrm>
+                    <a:prstGeom prst="rect">
+                      <a:avLst/>
+                    </a:prstGeom>
+                  </pic:spPr>
+                </pic:pic>
+              </a:graphicData>
+            </a:graphic>
+          </wp:inline>
+        </w:drawing>
+      </w:r>
+    </w:p>
+    <w:p>
+      <w:r>
+        <w:rPr>
+          <w:noProof/>
+        </w:rPr>
+        <w:drawing>
+          <wp:inline distT="0" distB="0" distL="0" distR="0" wp14:anchorId="671744DF" wp14:editId="02BA0837">
+            <wp:extent cx="5571429" cy="1666667"/>
+            <wp:effectExtent l="0" t="0" r="0" b="0"/>
+            <wp:docPr id="1599080843" name="Picture 1" descr="A screen shot of a computer program&#10;&#10;Description automatically generated with low confidence"/>
+            <wp:cNvGraphicFramePr>
+              <a:graphicFrameLocks xmlns:a="http://schemas.openxmlformats.org/drawingml/2006/main" noChangeAspect="1"/>
+            </wp:cNvGraphicFramePr>
+            <a:graphic xmlns:a="http://schemas.openxmlformats.org/drawingml/2006/main">
+              <a:graphicData uri="http://schemas.openxmlformats.org/drawingml/2006/picture">
+                <pic:pic xmlns:pic="http://schemas.openxmlformats.org/drawingml/2006/picture">
+                  <pic:nvPicPr>
+                    <pic:cNvPr id="1599080843" name="Picture 1" descr="A screen shot of a computer program&#10;&#10;Description automatically generated with low confidence"/>
+                    <pic:cNvPicPr/>
+                  </pic:nvPicPr>
+                  <pic:blipFill>
+                    <a:blip r:embed="rId23"/>
+                    <a:stretch>
+                      <a:fillRect/>
+                    </a:stretch>
+                  </pic:blipFill>
+                  <pic:spPr>
+                    <a:xfrm>
+                      <a:off x="0" y="0"/>
+                      <a:ext cx="5571429" cy="1666667"/>
+                    </a:xfrm>
+                    <a:prstGeom prst="rect">
+                      <a:avLst/>
+                    </a:prstGeom>
+                  </pic:spPr>
+                </pic:pic>
+              </a:graphicData>
+            </a:graphic>
+          </wp:inline>
+        </w:drawing>
+      </w:r>
+    </w:p>
+    <w:p>
+      <w:r>
+        <w:t>Truy cập từ URL</w:t>
+      </w:r>
+    </w:p>
+    <w:p>
+      <w:r>
+        <w:rPr>
+          <w:noProof/>
+        </w:rPr>
+        <w:drawing>
+          <wp:inline distT="0" distB="0" distL="0" distR="0" wp14:anchorId="46A1F70D" wp14:editId="4E536248">
+            <wp:extent cx="5733415" cy="1913255"/>
+            <wp:effectExtent l="19050" t="19050" r="19685" b="10795"/>
+            <wp:docPr id="436344187" name="Picture 1" descr="A screenshot of a computer&#10;&#10;Description automatically generated with medium confidence"/>
+            <wp:cNvGraphicFramePr>
+              <a:graphicFrameLocks xmlns:a="http://schemas.openxmlformats.org/drawingml/2006/main" noChangeAspect="1"/>
+            </wp:cNvGraphicFramePr>
+            <a:graphic xmlns:a="http://schemas.openxmlformats.org/drawingml/2006/main">
+              <a:graphicData uri="http://schemas.openxmlformats.org/drawingml/2006/picture">
+                <pic:pic xmlns:pic="http://schemas.openxmlformats.org/drawingml/2006/picture">
+                  <pic:nvPicPr>
+                    <pic:cNvPr id="436344187" name="Picture 1" descr="A screenshot of a computer&#10;&#10;Description automatically generated with medium confidence"/>
+                    <pic:cNvPicPr/>
+                  </pic:nvPicPr>
+                  <pic:blipFill>
+                    <a:blip r:embed="rId24"/>
+                    <a:stretch>
+                      <a:fillRect/>
+                    </a:stretch>
+                  </pic:blipFill>
+                  <pic:spPr>
+                    <a:xfrm>
+                      <a:off x="0" y="0"/>
+                      <a:ext cx="5733415" cy="1913255"/>
+                    </a:xfrm>
+                    <a:prstGeom prst="rect">
+                      <a:avLst/>
+                    </a:prstGeom>
+                    <a:ln>
+                      <a:solidFill>
+                        <a:schemeClr val="bg1">
+                          <a:lumMod val="85000"/>
+                        </a:schemeClr>
+                      </a:solidFill>
+                    </a:ln>
+                  </pic:spPr>
+                </pic:pic>
+              </a:graphicData>
+            </a:graphic>
+          </wp:inline>
+        </w:drawing>
+      </w:r>
+    </w:p>
+    <w:p>
+      <w:pPr>
+        <w:pStyle w:val="Heading2"/>
+      </w:pPr>
+      <w:r>
+        <w:lastRenderedPageBreak/>
+        <w:t>Example 3</w:t>
+      </w:r>
+    </w:p>
+    <w:p>
+      <w:r>
+        <w:rPr>
+          <w:noProof/>
+        </w:rPr>
+        <w:drawing>
+          <wp:inline distT="0" distB="0" distL="0" distR="0" wp14:anchorId="15042EC3" wp14:editId="3F3DC1C5">
+            <wp:extent cx="5733415" cy="606425"/>
+            <wp:effectExtent l="0" t="0" r="635" b="3175"/>
+            <wp:docPr id="654115265" name="Picture 1"/>
+            <wp:cNvGraphicFramePr>
+              <a:graphicFrameLocks xmlns:a="http://schemas.openxmlformats.org/drawingml/2006/main" noChangeAspect="1"/>
+            </wp:cNvGraphicFramePr>
+            <a:graphic xmlns:a="http://schemas.openxmlformats.org/drawingml/2006/main">
+              <a:graphicData uri="http://schemas.openxmlformats.org/drawingml/2006/picture">
+                <pic:pic xmlns:pic="http://schemas.openxmlformats.org/drawingml/2006/picture">
+                  <pic:nvPicPr>
+                    <pic:cNvPr id="654115265" name=""/>
+                    <pic:cNvPicPr/>
+                  </pic:nvPicPr>
+                  <pic:blipFill>
+                    <a:blip r:embed="rId25"/>
+                    <a:stretch>
+                      <a:fillRect/>
+                    </a:stretch>
+                  </pic:blipFill>
+                  <pic:spPr>
+                    <a:xfrm>
+                      <a:off x="0" y="0"/>
+                      <a:ext cx="5733415" cy="606425"/>
+                    </a:xfrm>
+                    <a:prstGeom prst="rect">
+                      <a:avLst/>
+                    </a:prstGeom>
+                  </pic:spPr>
+                </pic:pic>
+              </a:graphicData>
+            </a:graphic>
+          </wp:inline>
+        </w:drawing>
+      </w:r>
+    </w:p>
+    <w:p/>
+    <w:p>
+      <w:r>
+        <w:rPr>
+          <w:noProof/>
+        </w:rPr>
+        <w:drawing>
+          <wp:inline distT="0" distB="0" distL="0" distR="0" wp14:anchorId="4511A9C0" wp14:editId="51A9F12F">
+            <wp:extent cx="4352381" cy="1161905"/>
+            <wp:effectExtent l="0" t="0" r="0" b="635"/>
+            <wp:docPr id="2096132477" name="Picture 1" descr="A picture containing text, font, screenshot&#10;&#10;Description automatically generated"/>
+            <wp:cNvGraphicFramePr>
+              <a:graphicFrameLocks xmlns:a="http://schemas.openxmlformats.org/drawingml/2006/main" noChangeAspect="1"/>
+            </wp:cNvGraphicFramePr>
+            <a:graphic xmlns:a="http://schemas.openxmlformats.org/drawingml/2006/main">
+              <a:graphicData uri="http://schemas.openxmlformats.org/drawingml/2006/picture">
+                <pic:pic xmlns:pic="http://schemas.openxmlformats.org/drawingml/2006/picture">
+                  <pic:nvPicPr>
+                    <pic:cNvPr id="2096132477" name="Picture 1" descr="A picture containing text, font, screenshot&#10;&#10;Description automatically generated"/>
+                    <pic:cNvPicPr/>
+                  </pic:nvPicPr>
+                  <pic:blipFill>
+                    <a:blip r:embed="rId26"/>
+                    <a:stretch>
+                      <a:fillRect/>
+                    </a:stretch>
+                  </pic:blipFill>
+                  <pic:spPr>
+                    <a:xfrm>
+                      <a:off x="0" y="0"/>
+                      <a:ext cx="4352381" cy="1161905"/>
+                    </a:xfrm>
+                    <a:prstGeom prst="rect">
+                      <a:avLst/>
+                    </a:prstGeom>
+                  </pic:spPr>
+                </pic:pic>
+              </a:graphicData>
+            </a:graphic>
+          </wp:inline>
+        </w:drawing>
+      </w:r>
+    </w:p>
+    <w:p/>
+    <w:p>
+      <w:pPr>
+        <w:pStyle w:val="Heading2"/>
+      </w:pPr>
+      <w:r>
+        <w:t>Example 4</w:t>
+      </w:r>
+    </w:p>
+    <w:p>
+      <w:r>
+        <w:t>Truy cập URL với tham số tùy chọn [[lessonSlug]]</w:t>
+      </w:r>
+    </w:p>
+    <w:p>
+      <w:r>
+        <w:rPr>
+          <w:noProof/>
+        </w:rPr>
+        <w:drawing>
+          <wp:inline distT="0" distB="0" distL="0" distR="0" wp14:anchorId="5557BD38" wp14:editId="2202FC17">
+            <wp:extent cx="4638095" cy="1304762"/>
+            <wp:effectExtent l="0" t="0" r="0" b="0"/>
+            <wp:docPr id="1200484572" name="Picture 1" descr="A picture containing text, font, screenshot, line&#10;&#10;Description automatically generated"/>
+            <wp:cNvGraphicFramePr>
+              <a:graphicFrameLocks xmlns:a="http://schemas.openxmlformats.org/drawingml/2006/main" noChangeAspect="1"/>
+            </wp:cNvGraphicFramePr>
+            <a:graphic xmlns:a="http://schemas.openxmlformats.org/drawingml/2006/main">
+              <a:graphicData uri="http://schemas.openxmlformats.org/drawingml/2006/picture">
+                <pic:pic xmlns:pic="http://schemas.openxmlformats.org/drawingml/2006/picture">
+                  <pic:nvPicPr>
+                    <pic:cNvPr id="1200484572" name="Picture 1" descr="A picture containing text, font, screenshot, line&#10;&#10;Description automatically generated"/>
+                    <pic:cNvPicPr/>
+                  </pic:nvPicPr>
+                  <pic:blipFill>
+                    <a:blip r:embed="rId27"/>
+                    <a:stretch>
+                      <a:fillRect/>
+                    </a:stretch>
+                  </pic:blipFill>
+                  <pic:spPr>
+                    <a:xfrm>
+                      <a:off x="0" y="0"/>
+                      <a:ext cx="4638095" cy="1304762"/>
+                    </a:xfrm>
+                    <a:prstGeom prst="rect">
+                      <a:avLst/>
+                    </a:prstGeom>
+                  </pic:spPr>
+                </pic:pic>
+              </a:graphicData>
+            </a:graphic>
+          </wp:inline>
+        </w:drawing>
+      </w:r>
+    </w:p>
+    <w:p>
+      <w:r>
+        <w:rPr>
+          <w:noProof/>
+        </w:rPr>
+        <w:drawing>
+          <wp:inline distT="0" distB="0" distL="0" distR="0" wp14:anchorId="11539A85" wp14:editId="4F5BA061">
+            <wp:extent cx="3095238" cy="1200000"/>
+            <wp:effectExtent l="0" t="0" r="0" b="635"/>
+            <wp:docPr id="870884044" name="Picture 1" descr="A picture containing text, font, screenshot&#10;&#10;Description automatically generated"/>
+            <wp:cNvGraphicFramePr>
+              <a:graphicFrameLocks xmlns:a="http://schemas.openxmlformats.org/drawingml/2006/main" noChangeAspect="1"/>
+            </wp:cNvGraphicFramePr>
+            <a:graphic xmlns:a="http://schemas.openxmlformats.org/drawingml/2006/main">
+              <a:graphicData uri="http://schemas.openxmlformats.org/drawingml/2006/picture">
+                <pic:pic xmlns:pic="http://schemas.openxmlformats.org/drawingml/2006/picture">
+                  <pic:nvPicPr>
+                    <pic:cNvPr id="870884044" name="Picture 1" descr="A picture containing text, font, screenshot&#10;&#10;Description automatically generated"/>
+                    <pic:cNvPicPr/>
+                  </pic:nvPicPr>
+                  <pic:blipFill>
+                    <a:blip r:embed="rId28"/>
+                    <a:stretch>
+                      <a:fillRect/>
+                    </a:stretch>
+                  </pic:blipFill>
+                  <pic:spPr>
+                    <a:xfrm>
+                      <a:off x="0" y="0"/>
+                      <a:ext cx="3095238" cy="1200000"/>
+                    </a:xfrm>
+                    <a:prstGeom prst="rect">
+                      <a:avLst/>
+                    </a:prstGeom>
+                  </pic:spPr>
+                </pic:pic>
+              </a:graphicData>
+            </a:graphic>
+          </wp:inline>
+        </w:drawing>
+      </w:r>
+    </w:p>
+    <w:p/>
+    <w:p>
+      <w:r>
+        <w:t>Truy cập từ URL</w:t>
+      </w:r>
+    </w:p>
+    <w:p>
+      <w:r>
+        <w:rPr>
+          <w:noProof/>
+        </w:rPr>
+        <w:drawing>
+          <wp:inline distT="0" distB="0" distL="0" distR="0" wp14:anchorId="6850B679" wp14:editId="5B0F0F11">
+            <wp:extent cx="5733415" cy="1943100"/>
+            <wp:effectExtent l="19050" t="19050" r="19685" b="19050"/>
+            <wp:docPr id="335146801" name="Picture 1" descr="A screenshot of a computer&#10;&#10;Description automatically generated"/>
+            <wp:cNvGraphicFramePr>
+              <a:graphicFrameLocks xmlns:a="http://schemas.openxmlformats.org/drawingml/2006/main" noChangeAspect="1"/>
+            </wp:cNvGraphicFramePr>
+            <a:graphic xmlns:a="http://schemas.openxmlformats.org/drawingml/2006/main">
+              <a:graphicData uri="http://schemas.openxmlformats.org/drawingml/2006/picture">
+                <pic:pic xmlns:pic="http://schemas.openxmlformats.org/drawingml/2006/picture">
+                  <pic:nvPicPr>
+                    <pic:cNvPr id="335146801" name="Picture 1" descr="A screenshot of a computer&#10;&#10;Description automatically generated"/>
+                    <pic:cNvPicPr/>
+                  </pic:nvPicPr>
+                  <pic:blipFill>
+                    <a:blip r:embed="rId29"/>
+                    <a:stretch>
+                      <a:fillRect/>
+                    </a:stretch>
+                  </pic:blipFill>
+                  <pic:spPr>
+                    <a:xfrm>
+                      <a:off x="0" y="0"/>
+                      <a:ext cx="5733415" cy="1943100"/>
+                    </a:xfrm>
+                    <a:prstGeom prst="rect">
+                      <a:avLst/>
+                    </a:prstGeom>
+                    <a:ln>
+                      <a:solidFill>
+                        <a:schemeClr val="bg1">
+                          <a:lumMod val="85000"/>
+                        </a:schemeClr>
+                      </a:solidFill>
+                    </a:ln>
+                  </pic:spPr>
+                </pic:pic>
+              </a:graphicData>
+            </a:graphic>
+          </wp:inline>
+        </w:drawing>
+      </w:r>
+    </w:p>
+    <w:p>
+      <w:r>
+        <w:rPr>
+          <w:noProof/>
+        </w:rPr>
+        <w:lastRenderedPageBreak/>
+        <w:drawing>
+          <wp:inline distT="0" distB="0" distL="0" distR="0" wp14:anchorId="70888A09" wp14:editId="08CBA7D1">
+            <wp:extent cx="5733415" cy="1886585"/>
+            <wp:effectExtent l="19050" t="19050" r="19685" b="18415"/>
+            <wp:docPr id="905325134" name="Picture 1" descr="A screenshot of a computer&#10;&#10;Description automatically generated with medium confidence"/>
+            <wp:cNvGraphicFramePr>
+              <a:graphicFrameLocks xmlns:a="http://schemas.openxmlformats.org/drawingml/2006/main" noChangeAspect="1"/>
+            </wp:cNvGraphicFramePr>
+            <a:graphic xmlns:a="http://schemas.openxmlformats.org/drawingml/2006/main">
+              <a:graphicData uri="http://schemas.openxmlformats.org/drawingml/2006/picture">
+                <pic:pic xmlns:pic="http://schemas.openxmlformats.org/drawingml/2006/picture">
+                  <pic:nvPicPr>
+                    <pic:cNvPr id="905325134" name="Picture 1" descr="A screenshot of a computer&#10;&#10;Description automatically generated with medium confidence"/>
+                    <pic:cNvPicPr/>
+                  </pic:nvPicPr>
+                  <pic:blipFill>
+                    <a:blip r:embed="rId30"/>
+                    <a:stretch>
+                      <a:fillRect/>
+                    </a:stretch>
+                  </pic:blipFill>
+                  <pic:spPr>
+                    <a:xfrm>
+                      <a:off x="0" y="0"/>
+                      <a:ext cx="5733415" cy="1886585"/>
+                    </a:xfrm>
+                    <a:prstGeom prst="rect">
+                      <a:avLst/>
+                    </a:prstGeom>
+                    <a:ln>
+                      <a:solidFill>
+                        <a:schemeClr val="bg1">
+                          <a:lumMod val="85000"/>
+                        </a:schemeClr>
+                      </a:solidFill>
+                    </a:ln>
+                  </pic:spPr>
+                </pic:pic>
+              </a:graphicData>
+            </a:graphic>
+          </wp:inline>
+        </w:drawing>
+      </w:r>
+    </w:p>
+    <w:p>
+      <w:pPr>
+        <w:rPr>
+          <w:b/>
+          <w:bCs/>
+        </w:rPr>
+      </w:pPr>
+      <w:r>
+        <w:rPr>
+          <w:b/>
+          <w:bCs/>
+        </w:rPr>
+        <w:t>Vue devtool route</w:t>
+      </w:r>
+    </w:p>
+    <w:p>
+      <w:r>
+        <w:rPr>
+          <w:noProof/>
+        </w:rPr>
+        <w:drawing>
+          <wp:inline distT="0" distB="0" distL="0" distR="0" wp14:anchorId="7A824171" wp14:editId="72157E3D">
+            <wp:extent cx="3942857" cy="600000"/>
+            <wp:effectExtent l="0" t="0" r="635" b="0"/>
+            <wp:docPr id="1000243837" name="Picture 1" descr="A green and blue rectangle with black text&#10;&#10;Description automatically generated with low confidence"/>
+            <wp:cNvGraphicFramePr>
+              <a:graphicFrameLocks xmlns:a="http://schemas.openxmlformats.org/drawingml/2006/main" noChangeAspect="1"/>
+            </wp:cNvGraphicFramePr>
+            <a:graphic xmlns:a="http://schemas.openxmlformats.org/drawingml/2006/main">
+              <a:graphicData uri="http://schemas.openxmlformats.org/drawingml/2006/picture">
+                <pic:pic xmlns:pic="http://schemas.openxmlformats.org/drawingml/2006/picture">
+                  <pic:nvPicPr>
+                    <pic:cNvPr id="1000243837" name="Picture 1" descr="A green and blue rectangle with black text&#10;&#10;Description automatically generated with low confidence"/>
+                    <pic:cNvPicPr/>
+                  </pic:nvPicPr>
+                  <pic:blipFill>
+                    <a:blip r:embed="rId31"/>
+                    <a:stretch>
+                      <a:fillRect/>
+                    </a:stretch>
+                  </pic:blipFill>
+                  <pic:spPr>
+                    <a:xfrm>
+                      <a:off x="0" y="0"/>
+                      <a:ext cx="3942857" cy="600000"/>
+                    </a:xfrm>
+                    <a:prstGeom prst="rect">
+                      <a:avLst/>
+                    </a:prstGeom>
+                  </pic:spPr>
+                </pic:pic>
+              </a:graphicData>
+            </a:graphic>
+          </wp:inline>
+        </w:drawing>
+      </w:r>
+    </w:p>
+    <w:p>
+      <w:pPr>
+        <w:pStyle w:val="Heading1"/>
+      </w:pPr>
+      <w:r>
+        <w:t>1-5 Loading in Course Data</w:t>
+      </w:r>
+    </w:p>
+    <w:p>
+      <w:r>
+        <w:t>In this lesson, we’ll hook up some actual data so we have something more substantial to work with. We’ll also see how to use nuxi to generate files for us.</w:t>
+      </w:r>
+    </w:p>
+    <w:p>
+      <w:r>
+        <w:t xml:space="preserve">nuxi: </w:t>
+      </w:r>
+      <w:hyperlink r:id="rId32" w:history="1">
+        <w:r>
+          <w:rPr>
+            <w:rStyle w:val="Hyperlink"/>
+          </w:rPr>
+          <w:t>https://v3.nuxtjs.org/api/commands/add</w:t>
+        </w:r>
+      </w:hyperlink>
+    </w:p>
+    <w:p>
+      <w:r>
+        <w:t xml:space="preserve">Configuring auto-imports: </w:t>
+      </w:r>
+      <w:hyperlink r:id="rId33" w:history="1">
+        <w:r>
+          <w:rPr>
+            <w:rStyle w:val="Hyperlink"/>
+          </w:rPr>
+          <w:t>https://v3.nuxtjs.org/api/configuration/nuxt.config#imports</w:t>
+        </w:r>
+      </w:hyperlink>
+    </w:p>
+    <w:p/>
+    <w:p/>
     <w:sectPr>
       <w:pgSz w:w="11909" w:h="16834" w:code="9"/>
       <w:pgMar w:top="1440" w:right="1440" w:bottom="1440" w:left="1440" w:header="720" w:footer="720" w:gutter="0"/>
@@ -285,6 +1590,243 @@
     </w:sectPr>
   </w:body>
 </w:document>
+</file>
+
+<file path=word/numbering.xml><?xml version="1.0" encoding="utf-8"?>
+<w:numbering xmlns:wpc="http://schemas.microsoft.com/office/word/2010/wordprocessingCanvas" xmlns:cx="http://schemas.microsoft.com/office/drawing/2014/chartex" xmlns:cx1="http://schemas.microsoft.com/office/drawing/2015/9/8/chartex" xmlns:cx2="http://schemas.microsoft.com/office/drawing/2015/10/21/chartex" xmlns:cx3="http://schemas.microsoft.com/office/drawing/2016/5/9/chartex" xmlns:cx4="http://schemas.microsoft.com/office/drawing/2016/5/10/chartex" xmlns:cx5="http://schemas.microsoft.com/office/drawing/2016/5/11/chartex" xmlns:cx6="http://schemas.microsoft.com/office/drawing/2016/5/12/chartex" xmlns:cx7="http://schemas.microsoft.com/office/drawing/2016/5/13/chartex" xmlns:cx8="http://schemas.microsoft.com/office/drawing/2016/5/14/chartex" xmlns:mc="http://schemas.openxmlformats.org/markup-compatibility/2006" xmlns:aink="http://schemas.microsoft.com/office/drawing/2016/ink" xmlns:am3d="http://schemas.microsoft.com/office/drawing/2017/model3d" xmlns:o="urn:schemas-microsoft-com:office:office" xmlns:oel="http://schemas.microsoft.com/office/2019/extlst" xmlns:r="http://schemas.openxmlformats.org/officeDocument/2006/relationships" xmlns:m="http://schemas.openxmlformats.org/officeDocument/2006/math" xmlns:v="urn:schemas-microsoft-com:vml" xmlns:wp14="http://schemas.microsoft.com/office/word/2010/wordprocessingDrawing" xmlns:wp="http://schemas.openxmlformats.org/drawingml/2006/wordprocessingDrawing" xmlns:w10="urn:schemas-microsoft-com:office:word" xmlns:w="http://schemas.openxmlformats.org/wordprocessingml/2006/main" xmlns:w14="http://schemas.microsoft.com/office/word/2010/wordml" xmlns:w15="http://schemas.microsoft.com/office/word/2012/wordml" xmlns:w16cex="http://schemas.microsoft.com/office/word/2018/wordml/cex" xmlns:w16cid="http://schemas.microsoft.com/office/word/2016/wordml/cid" xmlns:w16="http://schemas.microsoft.com/office/word/2018/wordml" xmlns:w16du="http://schemas.microsoft.com/office/word/2023/wordml/word16du" xmlns:w16sdtdh="http://schemas.microsoft.com/office/word/2020/wordml/sdtdatahash" xmlns:w16se="http://schemas.microsoft.com/office/word/2015/wordml/symex" xmlns:wpg="http://schemas.microsoft.com/office/word/2010/wordprocessingGroup" xmlns:wpi="http://schemas.microsoft.com/office/word/2010/wordprocessingInk" xmlns:wne="http://schemas.microsoft.com/office/word/2006/wordml" xmlns:wps="http://schemas.microsoft.com/office/word/2010/wordprocessingShape" mc:Ignorable="w14 w15 w16se w16cid w16 w16cex w16sdtdh wp14">
+  <w:abstractNum w:abstractNumId="0" w15:restartNumberingAfterBreak="0">
+    <w:nsid w:val="3C930B7B"/>
+    <w:multiLevelType w:val="hybridMultilevel"/>
+    <w:tmpl w:val="6218A66A"/>
+    <w:lvl w:ilvl="0" w:tplc="042A0001">
+      <w:start w:val="1"/>
+      <w:numFmt w:val="bullet"/>
+      <w:lvlText w:val=""/>
+      <w:lvlJc w:val="left"/>
+      <w:pPr>
+        <w:ind w:left="720" w:hanging="360"/>
+      </w:pPr>
+      <w:rPr>
+        <w:rFonts w:ascii="Symbol" w:hAnsi="Symbol" w:hint="default"/>
+      </w:rPr>
+    </w:lvl>
+    <w:lvl w:ilvl="1" w:tplc="042A0003" w:tentative="1">
+      <w:start w:val="1"/>
+      <w:numFmt w:val="bullet"/>
+      <w:lvlText w:val="o"/>
+      <w:lvlJc w:val="left"/>
+      <w:pPr>
+        <w:ind w:left="1440" w:hanging="360"/>
+      </w:pPr>
+      <w:rPr>
+        <w:rFonts w:ascii="Courier New" w:hAnsi="Courier New" w:cs="Courier New" w:hint="default"/>
+      </w:rPr>
+    </w:lvl>
+    <w:lvl w:ilvl="2" w:tplc="042A0005" w:tentative="1">
+      <w:start w:val="1"/>
+      <w:numFmt w:val="bullet"/>
+      <w:lvlText w:val=""/>
+      <w:lvlJc w:val="left"/>
+      <w:pPr>
+        <w:ind w:left="2160" w:hanging="360"/>
+      </w:pPr>
+      <w:rPr>
+        <w:rFonts w:ascii="Wingdings" w:hAnsi="Wingdings" w:hint="default"/>
+      </w:rPr>
+    </w:lvl>
+    <w:lvl w:ilvl="3" w:tplc="042A0001" w:tentative="1">
+      <w:start w:val="1"/>
+      <w:numFmt w:val="bullet"/>
+      <w:lvlText w:val=""/>
+      <w:lvlJc w:val="left"/>
+      <w:pPr>
+        <w:ind w:left="2880" w:hanging="360"/>
+      </w:pPr>
+      <w:rPr>
+        <w:rFonts w:ascii="Symbol" w:hAnsi="Symbol" w:hint="default"/>
+      </w:rPr>
+    </w:lvl>
+    <w:lvl w:ilvl="4" w:tplc="042A0003" w:tentative="1">
+      <w:start w:val="1"/>
+      <w:numFmt w:val="bullet"/>
+      <w:lvlText w:val="o"/>
+      <w:lvlJc w:val="left"/>
+      <w:pPr>
+        <w:ind w:left="3600" w:hanging="360"/>
+      </w:pPr>
+      <w:rPr>
+        <w:rFonts w:ascii="Courier New" w:hAnsi="Courier New" w:cs="Courier New" w:hint="default"/>
+      </w:rPr>
+    </w:lvl>
+    <w:lvl w:ilvl="5" w:tplc="042A0005" w:tentative="1">
+      <w:start w:val="1"/>
+      <w:numFmt w:val="bullet"/>
+      <w:lvlText w:val=""/>
+      <w:lvlJc w:val="left"/>
+      <w:pPr>
+        <w:ind w:left="4320" w:hanging="360"/>
+      </w:pPr>
+      <w:rPr>
+        <w:rFonts w:ascii="Wingdings" w:hAnsi="Wingdings" w:hint="default"/>
+      </w:rPr>
+    </w:lvl>
+    <w:lvl w:ilvl="6" w:tplc="042A0001" w:tentative="1">
+      <w:start w:val="1"/>
+      <w:numFmt w:val="bullet"/>
+      <w:lvlText w:val=""/>
+      <w:lvlJc w:val="left"/>
+      <w:pPr>
+        <w:ind w:left="5040" w:hanging="360"/>
+      </w:pPr>
+      <w:rPr>
+        <w:rFonts w:ascii="Symbol" w:hAnsi="Symbol" w:hint="default"/>
+      </w:rPr>
+    </w:lvl>
+    <w:lvl w:ilvl="7" w:tplc="042A0003" w:tentative="1">
+      <w:start w:val="1"/>
+      <w:numFmt w:val="bullet"/>
+      <w:lvlText w:val="o"/>
+      <w:lvlJc w:val="left"/>
+      <w:pPr>
+        <w:ind w:left="5760" w:hanging="360"/>
+      </w:pPr>
+      <w:rPr>
+        <w:rFonts w:ascii="Courier New" w:hAnsi="Courier New" w:cs="Courier New" w:hint="default"/>
+      </w:rPr>
+    </w:lvl>
+    <w:lvl w:ilvl="8" w:tplc="042A0005" w:tentative="1">
+      <w:start w:val="1"/>
+      <w:numFmt w:val="bullet"/>
+      <w:lvlText w:val=""/>
+      <w:lvlJc w:val="left"/>
+      <w:pPr>
+        <w:ind w:left="6480" w:hanging="360"/>
+      </w:pPr>
+      <w:rPr>
+        <w:rFonts w:ascii="Wingdings" w:hAnsi="Wingdings" w:hint="default"/>
+      </w:rPr>
+    </w:lvl>
+  </w:abstractNum>
+  <w:abstractNum w:abstractNumId="1" w15:restartNumberingAfterBreak="0">
+    <w:nsid w:val="4E171A98"/>
+    <w:multiLevelType w:val="hybridMultilevel"/>
+    <w:tmpl w:val="D06AF3B4"/>
+    <w:lvl w:ilvl="0" w:tplc="042A0001">
+      <w:start w:val="1"/>
+      <w:numFmt w:val="bullet"/>
+      <w:lvlText w:val=""/>
+      <w:lvlJc w:val="left"/>
+      <w:pPr>
+        <w:ind w:left="720" w:hanging="360"/>
+      </w:pPr>
+      <w:rPr>
+        <w:rFonts w:ascii="Symbol" w:hAnsi="Symbol" w:hint="default"/>
+      </w:rPr>
+    </w:lvl>
+    <w:lvl w:ilvl="1" w:tplc="042A0003" w:tentative="1">
+      <w:start w:val="1"/>
+      <w:numFmt w:val="bullet"/>
+      <w:lvlText w:val="o"/>
+      <w:lvlJc w:val="left"/>
+      <w:pPr>
+        <w:ind w:left="1440" w:hanging="360"/>
+      </w:pPr>
+      <w:rPr>
+        <w:rFonts w:ascii="Courier New" w:hAnsi="Courier New" w:cs="Courier New" w:hint="default"/>
+      </w:rPr>
+    </w:lvl>
+    <w:lvl w:ilvl="2" w:tplc="042A0005" w:tentative="1">
+      <w:start w:val="1"/>
+      <w:numFmt w:val="bullet"/>
+      <w:lvlText w:val=""/>
+      <w:lvlJc w:val="left"/>
+      <w:pPr>
+        <w:ind w:left="2160" w:hanging="360"/>
+      </w:pPr>
+      <w:rPr>
+        <w:rFonts w:ascii="Wingdings" w:hAnsi="Wingdings" w:hint="default"/>
+      </w:rPr>
+    </w:lvl>
+    <w:lvl w:ilvl="3" w:tplc="042A0001" w:tentative="1">
+      <w:start w:val="1"/>
+      <w:numFmt w:val="bullet"/>
+      <w:lvlText w:val=""/>
+      <w:lvlJc w:val="left"/>
+      <w:pPr>
+        <w:ind w:left="2880" w:hanging="360"/>
+      </w:pPr>
+      <w:rPr>
+        <w:rFonts w:ascii="Symbol" w:hAnsi="Symbol" w:hint="default"/>
+      </w:rPr>
+    </w:lvl>
+    <w:lvl w:ilvl="4" w:tplc="042A0003" w:tentative="1">
+      <w:start w:val="1"/>
+      <w:numFmt w:val="bullet"/>
+      <w:lvlText w:val="o"/>
+      <w:lvlJc w:val="left"/>
+      <w:pPr>
+        <w:ind w:left="3600" w:hanging="360"/>
+      </w:pPr>
+      <w:rPr>
+        <w:rFonts w:ascii="Courier New" w:hAnsi="Courier New" w:cs="Courier New" w:hint="default"/>
+      </w:rPr>
+    </w:lvl>
+    <w:lvl w:ilvl="5" w:tplc="042A0005" w:tentative="1">
+      <w:start w:val="1"/>
+      <w:numFmt w:val="bullet"/>
+      <w:lvlText w:val=""/>
+      <w:lvlJc w:val="left"/>
+      <w:pPr>
+        <w:ind w:left="4320" w:hanging="360"/>
+      </w:pPr>
+      <w:rPr>
+        <w:rFonts w:ascii="Wingdings" w:hAnsi="Wingdings" w:hint="default"/>
+      </w:rPr>
+    </w:lvl>
+    <w:lvl w:ilvl="6" w:tplc="042A0001" w:tentative="1">
+      <w:start w:val="1"/>
+      <w:numFmt w:val="bullet"/>
+      <w:lvlText w:val=""/>
+      <w:lvlJc w:val="left"/>
+      <w:pPr>
+        <w:ind w:left="5040" w:hanging="360"/>
+      </w:pPr>
+      <w:rPr>
+        <w:rFonts w:ascii="Symbol" w:hAnsi="Symbol" w:hint="default"/>
+      </w:rPr>
+    </w:lvl>
+    <w:lvl w:ilvl="7" w:tplc="042A0003" w:tentative="1">
+      <w:start w:val="1"/>
+      <w:numFmt w:val="bullet"/>
+      <w:lvlText w:val="o"/>
+      <w:lvlJc w:val="left"/>
+      <w:pPr>
+        <w:ind w:left="5760" w:hanging="360"/>
+      </w:pPr>
+      <w:rPr>
+        <w:rFonts w:ascii="Courier New" w:hAnsi="Courier New" w:cs="Courier New" w:hint="default"/>
+      </w:rPr>
+    </w:lvl>
+    <w:lvl w:ilvl="8" w:tplc="042A0005" w:tentative="1">
+      <w:start w:val="1"/>
+      <w:numFmt w:val="bullet"/>
+      <w:lvlText w:val=""/>
+      <w:lvlJc w:val="left"/>
+      <w:pPr>
+        <w:ind w:left="6480" w:hanging="360"/>
+      </w:pPr>
+      <w:rPr>
+        <w:rFonts w:ascii="Wingdings" w:hAnsi="Wingdings" w:hint="default"/>
+      </w:rPr>
+    </w:lvl>
+  </w:abstractNum>
+  <w:num w:numId="1" w16cid:durableId="155658354">
+    <w:abstractNumId w:val="1"/>
+  </w:num>
+  <w:num w:numId="2" w16cid:durableId="1627393816">
+    <w:abstractNumId w:val="0"/>
+  </w:num>
+</w:numbering>
 </file>
 
 <file path=word/styles.xml><?xml version="1.0" encoding="utf-8"?>
@@ -709,6 +2251,28 @@
       <w:szCs w:val="32"/>
     </w:rPr>
   </w:style>
+  <w:style w:type="paragraph" w:styleId="Heading2">
+    <w:name w:val="heading 2"/>
+    <w:basedOn w:val="Normal"/>
+    <w:next w:val="Normal"/>
+    <w:link w:val="Heading2Char"/>
+    <w:uiPriority w:val="9"/>
+    <w:unhideWhenUsed/>
+    <w:qFormat/>
+    <w:rsid w:val="0002757F"/>
+    <w:pPr>
+      <w:keepNext/>
+      <w:keepLines/>
+      <w:spacing w:before="40" w:after="0"/>
+      <w:outlineLvl w:val="1"/>
+    </w:pPr>
+    <w:rPr>
+      <w:rFonts w:asciiTheme="majorHAnsi" w:eastAsiaTheme="majorEastAsia" w:hAnsiTheme="majorHAnsi" w:cstheme="majorBidi"/>
+      <w:color w:val="2F5496" w:themeColor="accent1" w:themeShade="BF"/>
+      <w:sz w:val="26"/>
+      <w:szCs w:val="26"/>
+    </w:rPr>
+  </w:style>
   <w:style w:type="character" w:default="1" w:styleId="DefaultParagraphFont">
     <w:name w:val="Default Paragraph Font"/>
     <w:uiPriority w:val="1"/>
@@ -824,6 +2388,30 @@
         <w:insideV w:val="single" w:sz="4" w:space="0" w:color="auto"/>
       </w:tblBorders>
     </w:tblPr>
+  </w:style>
+  <w:style w:type="paragraph" w:styleId="ListParagraph">
+    <w:name w:val="List Paragraph"/>
+    <w:basedOn w:val="Normal"/>
+    <w:uiPriority w:val="34"/>
+    <w:qFormat/>
+    <w:rsid w:val="000A38CD"/>
+    <w:pPr>
+      <w:ind w:left="720"/>
+      <w:contextualSpacing/>
+    </w:pPr>
+  </w:style>
+  <w:style w:type="character" w:customStyle="1" w:styleId="Heading2Char">
+    <w:name w:val="Heading 2 Char"/>
+    <w:basedOn w:val="DefaultParagraphFont"/>
+    <w:link w:val="Heading2"/>
+    <w:uiPriority w:val="9"/>
+    <w:rsid w:val="0002757F"/>
+    <w:rPr>
+      <w:rFonts w:asciiTheme="majorHAnsi" w:eastAsiaTheme="majorEastAsia" w:hAnsiTheme="majorHAnsi" w:cstheme="majorBidi"/>
+      <w:color w:val="2F5496" w:themeColor="accent1" w:themeShade="BF"/>
+      <w:sz w:val="26"/>
+      <w:szCs w:val="26"/>
+    </w:rPr>
   </w:style>
 </w:styles>
 </file>

</xml_diff>

<commit_message>
Cách sử dụng useState
</commit_message>
<xml_diff>
--- a/tutorial course.docx
+++ b/tutorial course.docx
@@ -1768,6 +1768,1020 @@
         <w:t>1-7 Add VideoPlayer Component</w:t>
       </w:r>
     </w:p>
+    <w:p>
+      <w:pPr>
+        <w:pStyle w:val="Heading2"/>
+      </w:pPr>
+      <w:r>
+        <w:t>Create component</w:t>
+      </w:r>
+    </w:p>
+    <w:p>
+      <w:pPr>
+        <w:pStyle w:val="IntenseQuote"/>
+      </w:pPr>
+      <w:r>
+        <w:t>nuxi add component VideoPlayer</w:t>
+      </w:r>
+    </w:p>
+    <w:p>
+      <w:r>
+        <w:rPr>
+          <w:noProof/>
+        </w:rPr>
+        <w:drawing>
+          <wp:inline distT="0" distB="0" distL="0" distR="0" wp14:anchorId="5583D813" wp14:editId="728B81DD">
+            <wp:extent cx="5733415" cy="869315"/>
+            <wp:effectExtent l="0" t="0" r="635" b="6985"/>
+            <wp:docPr id="371284043" name="Picture 1" descr="A screen shot of a computer&#10;&#10;Description automatically generated with low confidence"/>
+            <wp:cNvGraphicFramePr>
+              <a:graphicFrameLocks xmlns:a="http://schemas.openxmlformats.org/drawingml/2006/main" noChangeAspect="1"/>
+            </wp:cNvGraphicFramePr>
+            <a:graphic xmlns:a="http://schemas.openxmlformats.org/drawingml/2006/main">
+              <a:graphicData uri="http://schemas.openxmlformats.org/drawingml/2006/picture">
+                <pic:pic xmlns:pic="http://schemas.openxmlformats.org/drawingml/2006/picture">
+                  <pic:nvPicPr>
+                    <pic:cNvPr id="371284043" name="Picture 1" descr="A screen shot of a computer&#10;&#10;Description automatically generated with low confidence"/>
+                    <pic:cNvPicPr/>
+                  </pic:nvPicPr>
+                  <pic:blipFill>
+                    <a:blip r:embed="rId37"/>
+                    <a:stretch>
+                      <a:fillRect/>
+                    </a:stretch>
+                  </pic:blipFill>
+                  <pic:spPr>
+                    <a:xfrm>
+                      <a:off x="0" y="0"/>
+                      <a:ext cx="5733415" cy="869315"/>
+                    </a:xfrm>
+                    <a:prstGeom prst="rect">
+                      <a:avLst/>
+                    </a:prstGeom>
+                  </pic:spPr>
+                </pic:pic>
+              </a:graphicData>
+            </a:graphic>
+          </wp:inline>
+        </w:drawing>
+      </w:r>
+    </w:p>
+    <w:p>
+      <w:r>
+        <w:rPr>
+          <w:noProof/>
+        </w:rPr>
+        <w:drawing>
+          <wp:inline distT="0" distB="0" distL="0" distR="0" wp14:anchorId="2BAEB2FB" wp14:editId="68152165">
+            <wp:extent cx="1866667" cy="438095"/>
+            <wp:effectExtent l="0" t="0" r="635" b="635"/>
+            <wp:docPr id="1517921364" name="Picture 1"/>
+            <wp:cNvGraphicFramePr>
+              <a:graphicFrameLocks xmlns:a="http://schemas.openxmlformats.org/drawingml/2006/main" noChangeAspect="1"/>
+            </wp:cNvGraphicFramePr>
+            <a:graphic xmlns:a="http://schemas.openxmlformats.org/drawingml/2006/main">
+              <a:graphicData uri="http://schemas.openxmlformats.org/drawingml/2006/picture">
+                <pic:pic xmlns:pic="http://schemas.openxmlformats.org/drawingml/2006/picture">
+                  <pic:nvPicPr>
+                    <pic:cNvPr id="1517921364" name=""/>
+                    <pic:cNvPicPr/>
+                  </pic:nvPicPr>
+                  <pic:blipFill>
+                    <a:blip r:embed="rId38"/>
+                    <a:stretch>
+                      <a:fillRect/>
+                    </a:stretch>
+                  </pic:blipFill>
+                  <pic:spPr>
+                    <a:xfrm>
+                      <a:off x="0" y="0"/>
+                      <a:ext cx="1866667" cy="438095"/>
+                    </a:xfrm>
+                    <a:prstGeom prst="rect">
+                      <a:avLst/>
+                    </a:prstGeom>
+                  </pic:spPr>
+                </pic:pic>
+              </a:graphicData>
+            </a:graphic>
+          </wp:inline>
+        </w:drawing>
+      </w:r>
+    </w:p>
+    <w:p>
+      <w:pPr>
+        <w:pStyle w:val="Heading1"/>
+      </w:pPr>
+      <w:r>
+        <w:lastRenderedPageBreak/>
+        <w:t>1-8 What is Universal Rendering?</w:t>
+      </w:r>
+    </w:p>
+    <w:p>
+      <w:r>
+        <w:t>In this lesson we do a deep dive into how Nuxt renders our apps. We’ll take some time to understand how Universal rendering works, and why it gives us the best of SPA and SSR.</w:t>
+      </w:r>
+    </w:p>
+    <w:p>
+      <w:r>
+        <w:t xml:space="preserve">Nuxt 3 rendering modes: </w:t>
+      </w:r>
+      <w:hyperlink r:id="rId39" w:history="1">
+        <w:r>
+          <w:rPr>
+            <w:rStyle w:val="Hyperlink"/>
+          </w:rPr>
+          <w:t>https://v3.nuxtjs.org/guide/concepts/rendering</w:t>
+        </w:r>
+      </w:hyperlink>
+    </w:p>
+    <w:p>
+      <w:r>
+        <w:t xml:space="preserve">Ref: </w:t>
+      </w:r>
+      <w:hyperlink r:id="rId40" w:history="1">
+        <w:r>
+          <w:rPr>
+            <w:rStyle w:val="Hyperlink"/>
+          </w:rPr>
+          <w:t>https://viblo.asia/p/so-sanh-server-side-rendering-vs-client-side-rendering-vs-pre-rendering-vs-dynamic-rendering-LzD5dWoOljY</w:t>
+        </w:r>
+      </w:hyperlink>
+    </w:p>
+    <w:p>
+      <w:pPr>
+        <w:pStyle w:val="Heading2"/>
+      </w:pPr>
+      <w:r>
+        <w:t>Server side rendering (SSR)</w:t>
+      </w:r>
+    </w:p>
+    <w:p>
+      <w:r>
+        <w:rPr>
+          <w:noProof/>
+        </w:rPr>
+        <w:drawing>
+          <wp:inline distT="0" distB="0" distL="0" distR="0" wp14:anchorId="1940FD8C" wp14:editId="435B805A">
+            <wp:extent cx="5733415" cy="4530090"/>
+            <wp:effectExtent l="0" t="0" r="635" b="3810"/>
+            <wp:docPr id="1968471745" name="Picture 1" descr="A picture containing text, screenshot, jack, design&#10;&#10;Description automatically generated"/>
+            <wp:cNvGraphicFramePr>
+              <a:graphicFrameLocks xmlns:a="http://schemas.openxmlformats.org/drawingml/2006/main" noChangeAspect="1"/>
+            </wp:cNvGraphicFramePr>
+            <a:graphic xmlns:a="http://schemas.openxmlformats.org/drawingml/2006/main">
+              <a:graphicData uri="http://schemas.openxmlformats.org/drawingml/2006/picture">
+                <pic:pic xmlns:pic="http://schemas.openxmlformats.org/drawingml/2006/picture">
+                  <pic:nvPicPr>
+                    <pic:cNvPr id="1968471745" name="Picture 1" descr="A picture containing text, screenshot, jack, design&#10;&#10;Description automatically generated"/>
+                    <pic:cNvPicPr/>
+                  </pic:nvPicPr>
+                  <pic:blipFill>
+                    <a:blip r:embed="rId41"/>
+                    <a:stretch>
+                      <a:fillRect/>
+                    </a:stretch>
+                  </pic:blipFill>
+                  <pic:spPr>
+                    <a:xfrm>
+                      <a:off x="0" y="0"/>
+                      <a:ext cx="5733415" cy="4530090"/>
+                    </a:xfrm>
+                    <a:prstGeom prst="rect">
+                      <a:avLst/>
+                    </a:prstGeom>
+                  </pic:spPr>
+                </pic:pic>
+              </a:graphicData>
+            </a:graphic>
+          </wp:inline>
+        </w:drawing>
+      </w:r>
+    </w:p>
+    <w:p>
+      <w:pPr>
+        <w:pStyle w:val="ListParagraph"/>
+        <w:numPr>
+          <w:ilvl w:val="0"/>
+          <w:numId w:val="3"/>
+        </w:numPr>
+      </w:pPr>
+      <w:r>
+        <w:t>Cơ chế: Server xử lý logic, render ra html rồi gửi về client hiển thị kết quả.</w:t>
+      </w:r>
+    </w:p>
+    <w:p>
+      <w:pPr>
+        <w:pStyle w:val="ListParagraph"/>
+        <w:numPr>
+          <w:ilvl w:val="0"/>
+          <w:numId w:val="3"/>
+        </w:numPr>
+      </w:pPr>
+      <w:r>
+        <w:t>Ưu: load lần đầu nhanh</w:t>
+      </w:r>
+      <w:r>
+        <w:t>, SEO.</w:t>
+      </w:r>
+    </w:p>
+    <w:p>
+      <w:pPr>
+        <w:pStyle w:val="ListParagraph"/>
+        <w:numPr>
+          <w:ilvl w:val="0"/>
+          <w:numId w:val="3"/>
+        </w:numPr>
+      </w:pPr>
+      <w:r>
+        <w:t xml:space="preserve">Nhược: </w:t>
+      </w:r>
+    </w:p>
+    <w:p>
+      <w:pPr>
+        <w:pStyle w:val="ListParagraph"/>
+        <w:numPr>
+          <w:ilvl w:val="1"/>
+          <w:numId w:val="3"/>
+        </w:numPr>
+      </w:pPr>
+      <w:r>
+        <w:t>T</w:t>
+      </w:r>
+      <w:r>
+        <w:t xml:space="preserve">ốn băng thông, </w:t>
+      </w:r>
+      <w:r>
+        <w:t xml:space="preserve">nhiều request </w:t>
+      </w:r>
+      <w:r>
+        <w:t xml:space="preserve">server </w:t>
+      </w:r>
+      <w:r>
+        <w:t xml:space="preserve">se </w:t>
+      </w:r>
+      <w:r>
+        <w:t>quá tải.</w:t>
+      </w:r>
+    </w:p>
+    <w:p>
+      <w:pPr>
+        <w:pStyle w:val="ListParagraph"/>
+        <w:numPr>
+          <w:ilvl w:val="1"/>
+          <w:numId w:val="3"/>
+        </w:numPr>
+      </w:pPr>
+      <w:r>
+        <w:t xml:space="preserve">Mỗi lần request, sang trang mới, server lại phải render lại toàn bộ trang </w:t>
+      </w:r>
+      <w:r>
+        <w:sym w:font="Wingdings" w:char="F0E0"/>
+      </w:r>
+      <w:r>
+        <w:t xml:space="preserve"> lâu.</w:t>
+      </w:r>
+    </w:p>
+    <w:p/>
+    <w:p>
+      <w:pPr>
+        <w:pStyle w:val="Heading2"/>
+      </w:pPr>
+      <w:r>
+        <w:lastRenderedPageBreak/>
+        <w:t>Single page app</w:t>
+      </w:r>
+    </w:p>
+    <w:p>
+      <w:r>
+        <w:rPr>
+          <w:noProof/>
+        </w:rPr>
+        <w:drawing>
+          <wp:inline distT="0" distB="0" distL="0" distR="0" wp14:anchorId="6ECDA832" wp14:editId="23A09F7E">
+            <wp:extent cx="5733415" cy="3769186"/>
+            <wp:effectExtent l="0" t="0" r="635" b="3175"/>
+            <wp:docPr id="1777465521" name="Picture 1" descr="A picture containing text, screenshot, design&#10;&#10;Description automatically generated"/>
+            <wp:cNvGraphicFramePr>
+              <a:graphicFrameLocks xmlns:a="http://schemas.openxmlformats.org/drawingml/2006/main" noChangeAspect="1"/>
+            </wp:cNvGraphicFramePr>
+            <a:graphic xmlns:a="http://schemas.openxmlformats.org/drawingml/2006/main">
+              <a:graphicData uri="http://schemas.openxmlformats.org/drawingml/2006/picture">
+                <pic:pic xmlns:pic="http://schemas.openxmlformats.org/drawingml/2006/picture">
+                  <pic:nvPicPr>
+                    <pic:cNvPr id="1777465521" name="Picture 1" descr="A picture containing text, screenshot, design&#10;&#10;Description automatically generated"/>
+                    <pic:cNvPicPr/>
+                  </pic:nvPicPr>
+                  <pic:blipFill rotWithShape="1">
+                    <a:blip r:embed="rId42"/>
+                    <a:srcRect t="22943"/>
+                    <a:stretch/>
+                  </pic:blipFill>
+                  <pic:spPr bwMode="auto">
+                    <a:xfrm>
+                      <a:off x="0" y="0"/>
+                      <a:ext cx="5733415" cy="3769186"/>
+                    </a:xfrm>
+                    <a:prstGeom prst="rect">
+                      <a:avLst/>
+                    </a:prstGeom>
+                    <a:ln>
+                      <a:noFill/>
+                    </a:ln>
+                    <a:extLst>
+                      <a:ext uri="{53640926-AAD7-44D8-BBD7-CCE9431645EC}">
+                        <a14:shadowObscured xmlns:a14="http://schemas.microsoft.com/office/drawing/2010/main"/>
+                      </a:ext>
+                    </a:extLst>
+                  </pic:spPr>
+                </pic:pic>
+              </a:graphicData>
+            </a:graphic>
+          </wp:inline>
+        </w:drawing>
+      </w:r>
+    </w:p>
+    <w:p>
+      <w:r>
+        <w:t>Cơ chế: lần đầu client request đến server, server xử lý, trả về app bundle.</w:t>
+      </w:r>
+      <w:r>
+        <w:t xml:space="preserve"> Từ lần 2 trở đi, client tự request và render ra html.</w:t>
+      </w:r>
+    </w:p>
+    <w:p>
+      <w:r>
+        <w:t>Ưu: chia tải với server, việc xử lý logic ở server, client render và hiển thị kết quả. Server chỉ trả về dữ liệu json để client hiển thị ra.</w:t>
+      </w:r>
+    </w:p>
+    <w:p>
+      <w:r>
+        <w:t>Nhược: khởi động lần đầu chậm</w:t>
+      </w:r>
+      <w:r>
+        <w:t>, không SEO.</w:t>
+      </w:r>
+    </w:p>
+    <w:p/>
+    <w:p>
+      <w:pPr>
+        <w:pStyle w:val="Heading2"/>
+      </w:pPr>
+      <w:r>
+        <w:lastRenderedPageBreak/>
+        <w:t>Universal rendering</w:t>
+      </w:r>
+    </w:p>
+    <w:p>
+      <w:r>
+        <w:rPr>
+          <w:noProof/>
+        </w:rPr>
+        <w:drawing>
+          <wp:inline distT="0" distB="0" distL="0" distR="0" wp14:anchorId="48FF06EC" wp14:editId="11350D6B">
+            <wp:extent cx="5733415" cy="3737205"/>
+            <wp:effectExtent l="0" t="0" r="635" b="0"/>
+            <wp:docPr id="160199915" name="Picture 1" descr="A picture containing text, screenshot, design&#10;&#10;Description automatically generated"/>
+            <wp:cNvGraphicFramePr>
+              <a:graphicFrameLocks xmlns:a="http://schemas.openxmlformats.org/drawingml/2006/main" noChangeAspect="1"/>
+            </wp:cNvGraphicFramePr>
+            <a:graphic xmlns:a="http://schemas.openxmlformats.org/drawingml/2006/main">
+              <a:graphicData uri="http://schemas.openxmlformats.org/drawingml/2006/picture">
+                <pic:pic xmlns:pic="http://schemas.openxmlformats.org/drawingml/2006/picture">
+                  <pic:nvPicPr>
+                    <pic:cNvPr id="160199915" name="Picture 1" descr="A picture containing text, screenshot, design&#10;&#10;Description automatically generated"/>
+                    <pic:cNvPicPr/>
+                  </pic:nvPicPr>
+                  <pic:blipFill rotWithShape="1">
+                    <a:blip r:embed="rId43"/>
+                    <a:srcRect t="22652"/>
+                    <a:stretch/>
+                  </pic:blipFill>
+                  <pic:spPr bwMode="auto">
+                    <a:xfrm>
+                      <a:off x="0" y="0"/>
+                      <a:ext cx="5733415" cy="3737205"/>
+                    </a:xfrm>
+                    <a:prstGeom prst="rect">
+                      <a:avLst/>
+                    </a:prstGeom>
+                    <a:ln>
+                      <a:noFill/>
+                    </a:ln>
+                    <a:extLst>
+                      <a:ext uri="{53640926-AAD7-44D8-BBD7-CCE9431645EC}">
+                        <a14:shadowObscured xmlns:a14="http://schemas.microsoft.com/office/drawing/2010/main"/>
+                      </a:ext>
+                    </a:extLst>
+                  </pic:spPr>
+                </pic:pic>
+              </a:graphicData>
+            </a:graphic>
+          </wp:inline>
+        </w:drawing>
+      </w:r>
+    </w:p>
+    <w:p>
+      <w:r>
+        <w:t>Cơ chế: Request lần đầu, server xử lý logic và render ra html rồi gửi về client. Từ lần 2 trở đi, client client tự request</w:t>
+      </w:r>
+      <w:r>
+        <w:t>, nhận kết quả json từ server trả về</w:t>
+      </w:r>
+      <w:r>
+        <w:t xml:space="preserve"> và render ra html.</w:t>
+      </w:r>
+    </w:p>
+    <w:p>
+      <w:pPr>
+        <w:pStyle w:val="Heading1"/>
+      </w:pPr>
+      <w:r>
+        <w:t>1-9 Navigating with NuxtLink</w:t>
+      </w:r>
+    </w:p>
+    <w:p>
+      <w:r>
+        <w:t>In this lesson, we’ll see how and why NuxtLink is so useful. We’ll update the navigation of our app to be more efficient, and dig into what NuxtLink is actually doing for us.</w:t>
+      </w:r>
+    </w:p>
+    <w:p>
+      <w:pPr>
+        <w:rPr>
+          <w:rStyle w:val="Hyperlink"/>
+        </w:rPr>
+      </w:pPr>
+      <w:r>
+        <w:t xml:space="preserve">NuxtLink: </w:t>
+      </w:r>
+      <w:hyperlink r:id="rId44" w:history="1">
+        <w:r>
+          <w:rPr>
+            <w:rStyle w:val="Hyperlink"/>
+          </w:rPr>
+          <w:t>https://v3.nuxtjs.org/api/components/nuxt-link</w:t>
+        </w:r>
+      </w:hyperlink>
+    </w:p>
+    <w:p>
+      <w:pPr>
+        <w:pStyle w:val="Heading2"/>
+        <w:rPr>
+          <w:rStyle w:val="Hyperlink"/>
+          <w:u w:val="none"/>
+        </w:rPr>
+      </w:pPr>
+      <w:r>
+        <w:rPr>
+          <w:rStyle w:val="Hyperlink"/>
+          <w:u w:val="none"/>
+        </w:rPr>
+        <w:t>Example</w:t>
+      </w:r>
+    </w:p>
+    <w:p/>
+    <w:tbl>
+      <w:tblPr>
+        <w:tblStyle w:val="TableGrid"/>
+        <w:tblW w:w="0" w:type="auto"/>
+        <w:tblLook w:val="04A0" w:firstRow="1" w:lastRow="0" w:firstColumn="1" w:lastColumn="0" w:noHBand="0" w:noVBand="1"/>
+      </w:tblPr>
+      <w:tblGrid>
+        <w:gridCol w:w="2370"/>
+        <w:gridCol w:w="6649"/>
+      </w:tblGrid>
+      <w:tr>
+        <w:tc>
+          <w:tcPr>
+            <w:tcW w:w="2405" w:type="dxa"/>
+          </w:tcPr>
+          <w:p>
+            <w:r>
+              <w:rPr>
+                <w:noProof/>
+              </w:rPr>
+              <w:lastRenderedPageBreak/>
+              <w:drawing>
+                <wp:inline distT="0" distB="0" distL="0" distR="0" wp14:anchorId="2B99E95B" wp14:editId="4A9A257E">
+                  <wp:extent cx="1371429" cy="3895238"/>
+                  <wp:effectExtent l="0" t="0" r="635" b="0"/>
+                  <wp:docPr id="118283560" name="Picture 1"/>
+                  <wp:cNvGraphicFramePr>
+                    <a:graphicFrameLocks xmlns:a="http://schemas.openxmlformats.org/drawingml/2006/main" noChangeAspect="1"/>
+                  </wp:cNvGraphicFramePr>
+                  <a:graphic xmlns:a="http://schemas.openxmlformats.org/drawingml/2006/main">
+                    <a:graphicData uri="http://schemas.openxmlformats.org/drawingml/2006/picture">
+                      <pic:pic xmlns:pic="http://schemas.openxmlformats.org/drawingml/2006/picture">
+                        <pic:nvPicPr>
+                          <pic:cNvPr id="118283560" name=""/>
+                          <pic:cNvPicPr/>
+                        </pic:nvPicPr>
+                        <pic:blipFill>
+                          <a:blip r:embed="rId45"/>
+                          <a:stretch>
+                            <a:fillRect/>
+                          </a:stretch>
+                        </pic:blipFill>
+                        <pic:spPr>
+                          <a:xfrm>
+                            <a:off x="0" y="0"/>
+                            <a:ext cx="1371429" cy="3895238"/>
+                          </a:xfrm>
+                          <a:prstGeom prst="rect">
+                            <a:avLst/>
+                          </a:prstGeom>
+                        </pic:spPr>
+                      </pic:pic>
+                    </a:graphicData>
+                  </a:graphic>
+                </wp:inline>
+              </w:drawing>
+            </w:r>
+          </w:p>
+        </w:tc>
+        <w:tc>
+          <w:tcPr>
+            <w:tcW w:w="6614" w:type="dxa"/>
+          </w:tcPr>
+          <w:p>
+            <w:r>
+              <w:rPr>
+                <w:noProof/>
+              </w:rPr>
+              <w:drawing>
+                <wp:inline distT="0" distB="0" distL="0" distR="0" wp14:anchorId="7672687F" wp14:editId="1CAF1AC1">
+                  <wp:extent cx="4096420" cy="3456709"/>
+                  <wp:effectExtent l="0" t="0" r="0" b="0"/>
+                  <wp:docPr id="1667454439" name="Picture 1"/>
+                  <wp:cNvGraphicFramePr>
+                    <a:graphicFrameLocks xmlns:a="http://schemas.openxmlformats.org/drawingml/2006/main" noChangeAspect="1"/>
+                  </wp:cNvGraphicFramePr>
+                  <a:graphic xmlns:a="http://schemas.openxmlformats.org/drawingml/2006/main">
+                    <a:graphicData uri="http://schemas.openxmlformats.org/drawingml/2006/picture">
+                      <pic:pic xmlns:pic="http://schemas.openxmlformats.org/drawingml/2006/picture">
+                        <pic:nvPicPr>
+                          <pic:cNvPr id="1667454439" name=""/>
+                          <pic:cNvPicPr/>
+                        </pic:nvPicPr>
+                        <pic:blipFill>
+                          <a:blip r:embed="rId46"/>
+                          <a:stretch>
+                            <a:fillRect/>
+                          </a:stretch>
+                        </pic:blipFill>
+                        <pic:spPr>
+                          <a:xfrm>
+                            <a:off x="0" y="0"/>
+                            <a:ext cx="4111241" cy="3469215"/>
+                          </a:xfrm>
+                          <a:prstGeom prst="rect">
+                            <a:avLst/>
+                          </a:prstGeom>
+                        </pic:spPr>
+                      </pic:pic>
+                    </a:graphicData>
+                  </a:graphic>
+                </wp:inline>
+              </w:drawing>
+            </w:r>
+          </w:p>
+        </w:tc>
+      </w:tr>
+    </w:tbl>
+    <w:p/>
+    <w:p>
+      <w:pPr>
+        <w:pStyle w:val="Heading2"/>
+      </w:pPr>
+      <w:r>
+        <w:t xml:space="preserve">Active </w:t>
+      </w:r>
+      <w:r>
+        <w:t>link</w:t>
+      </w:r>
+    </w:p>
+    <w:p>
+      <w:r>
+        <w:t>Cách 1</w:t>
+      </w:r>
+    </w:p>
+    <w:p>
+      <w:r>
+        <w:rPr>
+          <w:noProof/>
+        </w:rPr>
+        <w:drawing>
+          <wp:inline distT="0" distB="0" distL="0" distR="0" wp14:anchorId="7E14308F" wp14:editId="6797CF63">
+            <wp:extent cx="2952381" cy="1390476"/>
+            <wp:effectExtent l="0" t="0" r="635" b="635"/>
+            <wp:docPr id="1047383093" name="Picture 1" descr="A picture containing text, font, screenshot, line&#10;&#10;Description automatically generated"/>
+            <wp:cNvGraphicFramePr>
+              <a:graphicFrameLocks xmlns:a="http://schemas.openxmlformats.org/drawingml/2006/main" noChangeAspect="1"/>
+            </wp:cNvGraphicFramePr>
+            <a:graphic xmlns:a="http://schemas.openxmlformats.org/drawingml/2006/main">
+              <a:graphicData uri="http://schemas.openxmlformats.org/drawingml/2006/picture">
+                <pic:pic xmlns:pic="http://schemas.openxmlformats.org/drawingml/2006/picture">
+                  <pic:nvPicPr>
+                    <pic:cNvPr id="1047383093" name="Picture 1" descr="A picture containing text, font, screenshot, line&#10;&#10;Description automatically generated"/>
+                    <pic:cNvPicPr/>
+                  </pic:nvPicPr>
+                  <pic:blipFill>
+                    <a:blip r:embed="rId47"/>
+                    <a:stretch>
+                      <a:fillRect/>
+                    </a:stretch>
+                  </pic:blipFill>
+                  <pic:spPr>
+                    <a:xfrm>
+                      <a:off x="0" y="0"/>
+                      <a:ext cx="2952381" cy="1390476"/>
+                    </a:xfrm>
+                    <a:prstGeom prst="rect">
+                      <a:avLst/>
+                    </a:prstGeom>
+                  </pic:spPr>
+                </pic:pic>
+              </a:graphicData>
+            </a:graphic>
+          </wp:inline>
+        </w:drawing>
+      </w:r>
+    </w:p>
+    <w:p>
+      <w:r>
+        <w:t>Cách 2</w:t>
+      </w:r>
+    </w:p>
+    <w:p>
+      <w:r>
+        <w:rPr>
+          <w:noProof/>
+        </w:rPr>
+        <w:lastRenderedPageBreak/>
+        <w:drawing>
+          <wp:inline distT="0" distB="0" distL="0" distR="0" wp14:anchorId="1B143435" wp14:editId="593B0CCA">
+            <wp:extent cx="5733415" cy="3121025"/>
+            <wp:effectExtent l="0" t="0" r="635" b="3175"/>
+            <wp:docPr id="1894715280" name="Picture 1" descr="A screen shot of a computer program&#10;&#10;Description automatically generated with low confidence"/>
+            <wp:cNvGraphicFramePr>
+              <a:graphicFrameLocks xmlns:a="http://schemas.openxmlformats.org/drawingml/2006/main" noChangeAspect="1"/>
+            </wp:cNvGraphicFramePr>
+            <a:graphic xmlns:a="http://schemas.openxmlformats.org/drawingml/2006/main">
+              <a:graphicData uri="http://schemas.openxmlformats.org/drawingml/2006/picture">
+                <pic:pic xmlns:pic="http://schemas.openxmlformats.org/drawingml/2006/picture">
+                  <pic:nvPicPr>
+                    <pic:cNvPr id="1894715280" name="Picture 1" descr="A screen shot of a computer program&#10;&#10;Description automatically generated with low confidence"/>
+                    <pic:cNvPicPr/>
+                  </pic:nvPicPr>
+                  <pic:blipFill>
+                    <a:blip r:embed="rId48"/>
+                    <a:stretch>
+                      <a:fillRect/>
+                    </a:stretch>
+                  </pic:blipFill>
+                  <pic:spPr>
+                    <a:xfrm>
+                      <a:off x="0" y="0"/>
+                      <a:ext cx="5733415" cy="3121025"/>
+                    </a:xfrm>
+                    <a:prstGeom prst="rect">
+                      <a:avLst/>
+                    </a:prstGeom>
+                  </pic:spPr>
+                </pic:pic>
+              </a:graphicData>
+            </a:graphic>
+          </wp:inline>
+        </w:drawing>
+      </w:r>
+    </w:p>
+    <w:p>
+      <w:pPr>
+        <w:pStyle w:val="Heading1"/>
+      </w:pPr>
+      <w:r>
+        <w:t>1-11 The useHead composable</w:t>
+      </w:r>
+    </w:p>
+    <w:p>
+      <w:pPr>
+        <w:tabs>
+          <w:tab w:val="left" w:pos="6096"/>
+        </w:tabs>
+      </w:pPr>
+      <w:r>
+        <w:t>In this lesson, we’ll investigate the useHead to reactively set the title of our page.</w:t>
+      </w:r>
+    </w:p>
+    <w:p>
+      <w:pPr>
+        <w:tabs>
+          <w:tab w:val="left" w:pos="6096"/>
+        </w:tabs>
+      </w:pPr>
+      <w:r>
+        <w:t xml:space="preserve">useHead: </w:t>
+      </w:r>
+      <w:hyperlink r:id="rId49" w:history="1">
+        <w:r>
+          <w:rPr>
+            <w:rStyle w:val="Hyperlink"/>
+          </w:rPr>
+          <w:t>https://v3.nuxtjs.org/api/composables/use-head</w:t>
+        </w:r>
+      </w:hyperlink>
+    </w:p>
+    <w:p>
+      <w:pPr>
+        <w:tabs>
+          <w:tab w:val="left" w:pos="6096"/>
+        </w:tabs>
+      </w:pPr>
+    </w:p>
+    <w:p>
+      <w:pPr>
+        <w:pStyle w:val="Heading1"/>
+      </w:pPr>
+      <w:r>
+        <w:t>1-12 Tracking progress with useState</w:t>
+      </w:r>
+    </w:p>
+    <w:p>
+      <w:r>
+        <w:t>In this lesson we’ll dip our toes into state management with useState. We’ll see how we can use it to track state across our app, and why we’d use it instead of ref.</w:t>
+      </w:r>
+    </w:p>
+    <w:p>
+      <w:r>
+        <w:t xml:space="preserve">useState: </w:t>
+      </w:r>
+      <w:hyperlink r:id="rId50" w:history="1">
+        <w:r>
+          <w:rPr>
+            <w:rStyle w:val="Hyperlink"/>
+          </w:rPr>
+          <w:t>https://v3.nuxtjs.org/getting-started/state-management</w:t>
+        </w:r>
+      </w:hyperlink>
+    </w:p>
+    <w:p/>
+    <w:p>
+      <w:pPr>
+        <w:pStyle w:val="Heading2"/>
+      </w:pPr>
+      <w:r>
+        <w:t>Create</w:t>
+      </w:r>
+    </w:p>
+    <w:p>
+      <w:r>
+        <w:rPr>
+          <w:noProof/>
+        </w:rPr>
+        <w:drawing>
+          <wp:inline distT="0" distB="0" distL="0" distR="0" wp14:anchorId="65B826B3" wp14:editId="6CBC89CC">
+            <wp:extent cx="5733415" cy="1572260"/>
+            <wp:effectExtent l="0" t="0" r="635" b="8890"/>
+            <wp:docPr id="2046118085" name="Picture 1" descr="A screen shot of a computer program&#10;&#10;Description automatically generated with low confidence"/>
+            <wp:cNvGraphicFramePr>
+              <a:graphicFrameLocks xmlns:a="http://schemas.openxmlformats.org/drawingml/2006/main" noChangeAspect="1"/>
+            </wp:cNvGraphicFramePr>
+            <a:graphic xmlns:a="http://schemas.openxmlformats.org/drawingml/2006/main">
+              <a:graphicData uri="http://schemas.openxmlformats.org/drawingml/2006/picture">
+                <pic:pic xmlns:pic="http://schemas.openxmlformats.org/drawingml/2006/picture">
+                  <pic:nvPicPr>
+                    <pic:cNvPr id="2046118085" name="Picture 1" descr="A screen shot of a computer program&#10;&#10;Description automatically generated with low confidence"/>
+                    <pic:cNvPicPr/>
+                  </pic:nvPicPr>
+                  <pic:blipFill>
+                    <a:blip r:embed="rId51"/>
+                    <a:stretch>
+                      <a:fillRect/>
+                    </a:stretch>
+                  </pic:blipFill>
+                  <pic:spPr>
+                    <a:xfrm>
+                      <a:off x="0" y="0"/>
+                      <a:ext cx="5733415" cy="1572260"/>
+                    </a:xfrm>
+                    <a:prstGeom prst="rect">
+                      <a:avLst/>
+                    </a:prstGeom>
+                  </pic:spPr>
+                </pic:pic>
+              </a:graphicData>
+            </a:graphic>
+          </wp:inline>
+        </w:drawing>
+      </w:r>
+    </w:p>
+    <w:p/>
+    <w:p>
+      <w:pPr>
+        <w:pStyle w:val="Heading2"/>
+      </w:pPr>
+      <w:r>
+        <w:lastRenderedPageBreak/>
+        <w:t>Using</w:t>
+      </w:r>
+    </w:p>
+    <w:p>
+      <w:r>
+        <w:rPr>
+          <w:noProof/>
+        </w:rPr>
+        <w:drawing>
+          <wp:inline distT="0" distB="0" distL="0" distR="0" wp14:anchorId="63B982F2" wp14:editId="5EE16025">
+            <wp:extent cx="5704762" cy="3352381"/>
+            <wp:effectExtent l="0" t="0" r="0" b="635"/>
+            <wp:docPr id="776497191" name="Picture 1" descr="A screen shot of a computer program&#10;&#10;Description automatically generated with medium confidence"/>
+            <wp:cNvGraphicFramePr>
+              <a:graphicFrameLocks xmlns:a="http://schemas.openxmlformats.org/drawingml/2006/main" noChangeAspect="1"/>
+            </wp:cNvGraphicFramePr>
+            <a:graphic xmlns:a="http://schemas.openxmlformats.org/drawingml/2006/main">
+              <a:graphicData uri="http://schemas.openxmlformats.org/drawingml/2006/picture">
+                <pic:pic xmlns:pic="http://schemas.openxmlformats.org/drawingml/2006/picture">
+                  <pic:nvPicPr>
+                    <pic:cNvPr id="776497191" name="Picture 1" descr="A screen shot of a computer program&#10;&#10;Description automatically generated with medium confidence"/>
+                    <pic:cNvPicPr/>
+                  </pic:nvPicPr>
+                  <pic:blipFill>
+                    <a:blip r:embed="rId52"/>
+                    <a:stretch>
+                      <a:fillRect/>
+                    </a:stretch>
+                  </pic:blipFill>
+                  <pic:spPr>
+                    <a:xfrm>
+                      <a:off x="0" y="0"/>
+                      <a:ext cx="5704762" cy="3352381"/>
+                    </a:xfrm>
+                    <a:prstGeom prst="rect">
+                      <a:avLst/>
+                    </a:prstGeom>
+                  </pic:spPr>
+                </pic:pic>
+              </a:graphicData>
+            </a:graphic>
+          </wp:inline>
+        </w:drawing>
+      </w:r>
+    </w:p>
+    <w:p/>
+    <w:p>
+      <w:r>
+        <w:t>useState được đặt trong mục composables sử dụng để</w:t>
+      </w:r>
+    </w:p>
+    <w:p>
+      <w:pPr>
+        <w:pStyle w:val="ListParagraph"/>
+        <w:numPr>
+          <w:ilvl w:val="0"/>
+          <w:numId w:val="4"/>
+        </w:numPr>
+      </w:pPr>
+      <w:r>
+        <w:t>Truyền đi tất cả đến các compoment</w:t>
+      </w:r>
+    </w:p>
+    <w:p>
+      <w:pPr>
+        <w:pStyle w:val="ListParagraph"/>
+        <w:numPr>
+          <w:ilvl w:val="0"/>
+          <w:numId w:val="4"/>
+        </w:numPr>
+      </w:pPr>
+      <w:r>
+        <w:t>Khi giá trị trong useState thay đổi ở trang A</w:t>
+      </w:r>
+      <w:r>
+        <w:t xml:space="preserve"> (ví dụ là isLogin ở trên từ true sang fasle)</w:t>
+      </w:r>
+      <w:r>
+        <w:t xml:space="preserve">, </w:t>
+      </w:r>
+      <w:r>
+        <w:t xml:space="preserve">sau đó </w:t>
+      </w:r>
+      <w:r>
+        <w:t xml:space="preserve">chuyển qua </w:t>
+      </w:r>
+      <w:r>
+        <w:t xml:space="preserve">trang </w:t>
+      </w:r>
+      <w:r>
+        <w:t xml:space="preserve">B, </w:t>
+      </w:r>
+      <w:r>
+        <w:t>rồi quay lại</w:t>
+      </w:r>
+      <w:r>
+        <w:t xml:space="preserve"> trang A thì giá trị </w:t>
+      </w:r>
+      <w:r>
+        <w:t xml:space="preserve">false </w:t>
+      </w:r>
+      <w:r>
+        <w:t xml:space="preserve">ở trang A </w:t>
+      </w:r>
+      <w:r>
+        <w:t xml:space="preserve">đã chuyển trước đó </w:t>
+      </w:r>
+      <w:r>
+        <w:t>không mất giá trị</w:t>
+      </w:r>
+      <w:r>
+        <w:t xml:space="preserve"> (trừ khi refresh lại trang)</w:t>
+      </w:r>
+      <w:r>
+        <w:t>.</w:t>
+      </w:r>
+      <w:r>
+        <w:t xml:space="preserve"> Note: sử dụng isLogin = ref(true) sẽ bị restart lại giá trị ban đầu là true, không là false.</w:t>
+      </w:r>
+    </w:p>
+    <w:p>
+      <w:pPr>
+        <w:pStyle w:val="ListParagraph"/>
+        <w:numPr>
+          <w:ilvl w:val="0"/>
+          <w:numId w:val="4"/>
+        </w:numPr>
+      </w:pPr>
+      <w:r>
+        <w:t xml:space="preserve">Nếu </w:t>
+      </w:r>
+      <w:r>
+        <w:t>isLogin được gọi ở component A và B, thì nếu component A thay đổi isLogin thì ở component B cũng tự động được update và thay đổi theo.</w:t>
+      </w:r>
+    </w:p>
+    <w:p/>
+    <w:p>
+      <w:pPr>
+        <w:pStyle w:val="Heading1"/>
+      </w:pPr>
+      <w:r>
+        <w:t>1-13 Save Course Progress with VueUse and the ClientOnly Component</w:t>
+      </w:r>
+    </w:p>
+    <w:p>
+      <w:r>
+        <w:t>In this lesson we’ll see how we can work with third-party modules. We’ll use VueUse to help us store our state in localStorage. Then we’ll dive into understanding the ClientOnly component, why we’d want to use it, and a convenient alternative.</w:t>
+      </w:r>
+    </w:p>
+    <w:p>
+      <w:r>
+        <w:t xml:space="preserve">Using VueUse with Nuxt: </w:t>
+      </w:r>
+      <w:hyperlink r:id="rId53" w:history="1">
+        <w:r>
+          <w:rPr>
+            <w:rStyle w:val="Hyperlink"/>
+          </w:rPr>
+          <w:t>https://vueuse.org/guide/#nuxt</w:t>
+        </w:r>
+      </w:hyperlink>
+      <w:r>
+        <w:t xml:space="preserve"> </w:t>
+      </w:r>
+      <w:r>
+        <w:t xml:space="preserve"> </w:t>
+      </w:r>
+    </w:p>
+    <w:p>
+      <w:r>
+        <w:t xml:space="preserve">useLocalStorage: </w:t>
+      </w:r>
+      <w:hyperlink r:id="rId54" w:history="1">
+        <w:r>
+          <w:rPr>
+            <w:rStyle w:val="Hyperlink"/>
+          </w:rPr>
+          <w:t>https://vueuse.org/core/uselocalstorage/#uselocalstorage</w:t>
+        </w:r>
+      </w:hyperlink>
+      <w:r>
+        <w:t xml:space="preserve"> </w:t>
+      </w:r>
+    </w:p>
+    <w:p>
+      <w:r>
+        <w:t xml:space="preserve">ClientOnly: </w:t>
+      </w:r>
+      <w:hyperlink r:id="rId55" w:history="1">
+        <w:r>
+          <w:rPr>
+            <w:rStyle w:val="Hyperlink"/>
+          </w:rPr>
+          <w:t>https://v3.nuxtjs.org/api/components/client-only</w:t>
+        </w:r>
+      </w:hyperlink>
+      <w:r>
+        <w:t xml:space="preserve"> </w:t>
+      </w:r>
+    </w:p>
     <w:p/>
     <w:sectPr>
       <w:pgSz w:w="11909" w:h="16834" w:code="9"/>
@@ -1782,9 +2796,122 @@
 <file path=word/numbering.xml><?xml version="1.0" encoding="utf-8"?>
 <w:numbering xmlns:wpc="http://schemas.microsoft.com/office/word/2010/wordprocessingCanvas" xmlns:cx="http://schemas.microsoft.com/office/drawing/2014/chartex" xmlns:cx1="http://schemas.microsoft.com/office/drawing/2015/9/8/chartex" xmlns:cx2="http://schemas.microsoft.com/office/drawing/2015/10/21/chartex" xmlns:cx3="http://schemas.microsoft.com/office/drawing/2016/5/9/chartex" xmlns:cx4="http://schemas.microsoft.com/office/drawing/2016/5/10/chartex" xmlns:cx5="http://schemas.microsoft.com/office/drawing/2016/5/11/chartex" xmlns:cx6="http://schemas.microsoft.com/office/drawing/2016/5/12/chartex" xmlns:cx7="http://schemas.microsoft.com/office/drawing/2016/5/13/chartex" xmlns:cx8="http://schemas.microsoft.com/office/drawing/2016/5/14/chartex" xmlns:mc="http://schemas.openxmlformats.org/markup-compatibility/2006" xmlns:aink="http://schemas.microsoft.com/office/drawing/2016/ink" xmlns:am3d="http://schemas.microsoft.com/office/drawing/2017/model3d" xmlns:o="urn:schemas-microsoft-com:office:office" xmlns:oel="http://schemas.microsoft.com/office/2019/extlst" xmlns:r="http://schemas.openxmlformats.org/officeDocument/2006/relationships" xmlns:m="http://schemas.openxmlformats.org/officeDocument/2006/math" xmlns:v="urn:schemas-microsoft-com:vml" xmlns:wp14="http://schemas.microsoft.com/office/word/2010/wordprocessingDrawing" xmlns:wp="http://schemas.openxmlformats.org/drawingml/2006/wordprocessingDrawing" xmlns:w10="urn:schemas-microsoft-com:office:word" xmlns:w="http://schemas.openxmlformats.org/wordprocessingml/2006/main" xmlns:w14="http://schemas.microsoft.com/office/word/2010/wordml" xmlns:w15="http://schemas.microsoft.com/office/word/2012/wordml" xmlns:w16cex="http://schemas.microsoft.com/office/word/2018/wordml/cex" xmlns:w16cid="http://schemas.microsoft.com/office/word/2016/wordml/cid" xmlns:w16="http://schemas.microsoft.com/office/word/2018/wordml" xmlns:w16du="http://schemas.microsoft.com/office/word/2023/wordml/word16du" xmlns:w16sdtdh="http://schemas.microsoft.com/office/word/2020/wordml/sdtdatahash" xmlns:w16se="http://schemas.microsoft.com/office/word/2015/wordml/symex" xmlns:wpg="http://schemas.microsoft.com/office/word/2010/wordprocessingGroup" xmlns:wpi="http://schemas.microsoft.com/office/word/2010/wordprocessingInk" xmlns:wne="http://schemas.microsoft.com/office/word/2006/wordml" xmlns:wps="http://schemas.microsoft.com/office/word/2010/wordprocessingShape" mc:Ignorable="w14 w15 w16se w16cid w16 w16cex w16sdtdh wp14">
   <w:abstractNum w:abstractNumId="0" w15:restartNumberingAfterBreak="0">
-    <w:nsid w:val="3C930B7B"/>
+    <w:nsid w:val="027C10F9"/>
     <w:multiLevelType w:val="hybridMultilevel"/>
-    <w:tmpl w:val="6218A66A"/>
+    <w:tmpl w:val="C2326CE2"/>
+    <w:lvl w:ilvl="0" w:tplc="042A0001">
+      <w:start w:val="1"/>
+      <w:numFmt w:val="bullet"/>
+      <w:lvlText w:val=""/>
+      <w:lvlJc w:val="left"/>
+      <w:pPr>
+        <w:ind w:left="720" w:hanging="360"/>
+      </w:pPr>
+      <w:rPr>
+        <w:rFonts w:ascii="Symbol" w:hAnsi="Symbol" w:hint="default"/>
+      </w:rPr>
+    </w:lvl>
+    <w:lvl w:ilvl="1" w:tplc="042A0003">
+      <w:start w:val="1"/>
+      <w:numFmt w:val="bullet"/>
+      <w:lvlText w:val="o"/>
+      <w:lvlJc w:val="left"/>
+      <w:pPr>
+        <w:ind w:left="1440" w:hanging="360"/>
+      </w:pPr>
+      <w:rPr>
+        <w:rFonts w:ascii="Courier New" w:hAnsi="Courier New" w:cs="Courier New" w:hint="default"/>
+      </w:rPr>
+    </w:lvl>
+    <w:lvl w:ilvl="2" w:tplc="042A0005" w:tentative="1">
+      <w:start w:val="1"/>
+      <w:numFmt w:val="bullet"/>
+      <w:lvlText w:val=""/>
+      <w:lvlJc w:val="left"/>
+      <w:pPr>
+        <w:ind w:left="2160" w:hanging="360"/>
+      </w:pPr>
+      <w:rPr>
+        <w:rFonts w:ascii="Wingdings" w:hAnsi="Wingdings" w:hint="default"/>
+      </w:rPr>
+    </w:lvl>
+    <w:lvl w:ilvl="3" w:tplc="042A0001" w:tentative="1">
+      <w:start w:val="1"/>
+      <w:numFmt w:val="bullet"/>
+      <w:lvlText w:val=""/>
+      <w:lvlJc w:val="left"/>
+      <w:pPr>
+        <w:ind w:left="2880" w:hanging="360"/>
+      </w:pPr>
+      <w:rPr>
+        <w:rFonts w:ascii="Symbol" w:hAnsi="Symbol" w:hint="default"/>
+      </w:rPr>
+    </w:lvl>
+    <w:lvl w:ilvl="4" w:tplc="042A0003" w:tentative="1">
+      <w:start w:val="1"/>
+      <w:numFmt w:val="bullet"/>
+      <w:lvlText w:val="o"/>
+      <w:lvlJc w:val="left"/>
+      <w:pPr>
+        <w:ind w:left="3600" w:hanging="360"/>
+      </w:pPr>
+      <w:rPr>
+        <w:rFonts w:ascii="Courier New" w:hAnsi="Courier New" w:cs="Courier New" w:hint="default"/>
+      </w:rPr>
+    </w:lvl>
+    <w:lvl w:ilvl="5" w:tplc="042A0005" w:tentative="1">
+      <w:start w:val="1"/>
+      <w:numFmt w:val="bullet"/>
+      <w:lvlText w:val=""/>
+      <w:lvlJc w:val="left"/>
+      <w:pPr>
+        <w:ind w:left="4320" w:hanging="360"/>
+      </w:pPr>
+      <w:rPr>
+        <w:rFonts w:ascii="Wingdings" w:hAnsi="Wingdings" w:hint="default"/>
+      </w:rPr>
+    </w:lvl>
+    <w:lvl w:ilvl="6" w:tplc="042A0001" w:tentative="1">
+      <w:start w:val="1"/>
+      <w:numFmt w:val="bullet"/>
+      <w:lvlText w:val=""/>
+      <w:lvlJc w:val="left"/>
+      <w:pPr>
+        <w:ind w:left="5040" w:hanging="360"/>
+      </w:pPr>
+      <w:rPr>
+        <w:rFonts w:ascii="Symbol" w:hAnsi="Symbol" w:hint="default"/>
+      </w:rPr>
+    </w:lvl>
+    <w:lvl w:ilvl="7" w:tplc="042A0003" w:tentative="1">
+      <w:start w:val="1"/>
+      <w:numFmt w:val="bullet"/>
+      <w:lvlText w:val="o"/>
+      <w:lvlJc w:val="left"/>
+      <w:pPr>
+        <w:ind w:left="5760" w:hanging="360"/>
+      </w:pPr>
+      <w:rPr>
+        <w:rFonts w:ascii="Courier New" w:hAnsi="Courier New" w:cs="Courier New" w:hint="default"/>
+      </w:rPr>
+    </w:lvl>
+    <w:lvl w:ilvl="8" w:tplc="042A0005" w:tentative="1">
+      <w:start w:val="1"/>
+      <w:numFmt w:val="bullet"/>
+      <w:lvlText w:val=""/>
+      <w:lvlJc w:val="left"/>
+      <w:pPr>
+        <w:ind w:left="6480" w:hanging="360"/>
+      </w:pPr>
+      <w:rPr>
+        <w:rFonts w:ascii="Wingdings" w:hAnsi="Wingdings" w:hint="default"/>
+      </w:rPr>
+    </w:lvl>
+  </w:abstractNum>
+  <w:abstractNum w:abstractNumId="1" w15:restartNumberingAfterBreak="0">
+    <w:nsid w:val="2E3564C8"/>
+    <w:multiLevelType w:val="hybridMultilevel"/>
+    <w:tmpl w:val="3C6A270C"/>
     <w:lvl w:ilvl="0" w:tplc="042A0001">
       <w:start w:val="1"/>
       <w:numFmt w:val="bullet"/>
@@ -1894,10 +3021,10 @@
       </w:rPr>
     </w:lvl>
   </w:abstractNum>
-  <w:abstractNum w:abstractNumId="1" w15:restartNumberingAfterBreak="0">
-    <w:nsid w:val="4E171A98"/>
+  <w:abstractNum w:abstractNumId="2" w15:restartNumberingAfterBreak="0">
+    <w:nsid w:val="3C930B7B"/>
     <w:multiLevelType w:val="hybridMultilevel"/>
-    <w:tmpl w:val="D06AF3B4"/>
+    <w:tmpl w:val="6218A66A"/>
     <w:lvl w:ilvl="0" w:tplc="042A0001">
       <w:start w:val="1"/>
       <w:numFmt w:val="bullet"/>
@@ -2007,11 +3134,130 @@
       </w:rPr>
     </w:lvl>
   </w:abstractNum>
+  <w:abstractNum w:abstractNumId="3" w15:restartNumberingAfterBreak="0">
+    <w:nsid w:val="4E171A98"/>
+    <w:multiLevelType w:val="hybridMultilevel"/>
+    <w:tmpl w:val="D06AF3B4"/>
+    <w:lvl w:ilvl="0" w:tplc="042A0001">
+      <w:start w:val="1"/>
+      <w:numFmt w:val="bullet"/>
+      <w:lvlText w:val=""/>
+      <w:lvlJc w:val="left"/>
+      <w:pPr>
+        <w:ind w:left="720" w:hanging="360"/>
+      </w:pPr>
+      <w:rPr>
+        <w:rFonts w:ascii="Symbol" w:hAnsi="Symbol" w:hint="default"/>
+      </w:rPr>
+    </w:lvl>
+    <w:lvl w:ilvl="1" w:tplc="042A0003" w:tentative="1">
+      <w:start w:val="1"/>
+      <w:numFmt w:val="bullet"/>
+      <w:lvlText w:val="o"/>
+      <w:lvlJc w:val="left"/>
+      <w:pPr>
+        <w:ind w:left="1440" w:hanging="360"/>
+      </w:pPr>
+      <w:rPr>
+        <w:rFonts w:ascii="Courier New" w:hAnsi="Courier New" w:cs="Courier New" w:hint="default"/>
+      </w:rPr>
+    </w:lvl>
+    <w:lvl w:ilvl="2" w:tplc="042A0005" w:tentative="1">
+      <w:start w:val="1"/>
+      <w:numFmt w:val="bullet"/>
+      <w:lvlText w:val=""/>
+      <w:lvlJc w:val="left"/>
+      <w:pPr>
+        <w:ind w:left="2160" w:hanging="360"/>
+      </w:pPr>
+      <w:rPr>
+        <w:rFonts w:ascii="Wingdings" w:hAnsi="Wingdings" w:hint="default"/>
+      </w:rPr>
+    </w:lvl>
+    <w:lvl w:ilvl="3" w:tplc="042A0001" w:tentative="1">
+      <w:start w:val="1"/>
+      <w:numFmt w:val="bullet"/>
+      <w:lvlText w:val=""/>
+      <w:lvlJc w:val="left"/>
+      <w:pPr>
+        <w:ind w:left="2880" w:hanging="360"/>
+      </w:pPr>
+      <w:rPr>
+        <w:rFonts w:ascii="Symbol" w:hAnsi="Symbol" w:hint="default"/>
+      </w:rPr>
+    </w:lvl>
+    <w:lvl w:ilvl="4" w:tplc="042A0003" w:tentative="1">
+      <w:start w:val="1"/>
+      <w:numFmt w:val="bullet"/>
+      <w:lvlText w:val="o"/>
+      <w:lvlJc w:val="left"/>
+      <w:pPr>
+        <w:ind w:left="3600" w:hanging="360"/>
+      </w:pPr>
+      <w:rPr>
+        <w:rFonts w:ascii="Courier New" w:hAnsi="Courier New" w:cs="Courier New" w:hint="default"/>
+      </w:rPr>
+    </w:lvl>
+    <w:lvl w:ilvl="5" w:tplc="042A0005" w:tentative="1">
+      <w:start w:val="1"/>
+      <w:numFmt w:val="bullet"/>
+      <w:lvlText w:val=""/>
+      <w:lvlJc w:val="left"/>
+      <w:pPr>
+        <w:ind w:left="4320" w:hanging="360"/>
+      </w:pPr>
+      <w:rPr>
+        <w:rFonts w:ascii="Wingdings" w:hAnsi="Wingdings" w:hint="default"/>
+      </w:rPr>
+    </w:lvl>
+    <w:lvl w:ilvl="6" w:tplc="042A0001" w:tentative="1">
+      <w:start w:val="1"/>
+      <w:numFmt w:val="bullet"/>
+      <w:lvlText w:val=""/>
+      <w:lvlJc w:val="left"/>
+      <w:pPr>
+        <w:ind w:left="5040" w:hanging="360"/>
+      </w:pPr>
+      <w:rPr>
+        <w:rFonts w:ascii="Symbol" w:hAnsi="Symbol" w:hint="default"/>
+      </w:rPr>
+    </w:lvl>
+    <w:lvl w:ilvl="7" w:tplc="042A0003" w:tentative="1">
+      <w:start w:val="1"/>
+      <w:numFmt w:val="bullet"/>
+      <w:lvlText w:val="o"/>
+      <w:lvlJc w:val="left"/>
+      <w:pPr>
+        <w:ind w:left="5760" w:hanging="360"/>
+      </w:pPr>
+      <w:rPr>
+        <w:rFonts w:ascii="Courier New" w:hAnsi="Courier New" w:cs="Courier New" w:hint="default"/>
+      </w:rPr>
+    </w:lvl>
+    <w:lvl w:ilvl="8" w:tplc="042A0005" w:tentative="1">
+      <w:start w:val="1"/>
+      <w:numFmt w:val="bullet"/>
+      <w:lvlText w:val=""/>
+      <w:lvlJc w:val="left"/>
+      <w:pPr>
+        <w:ind w:left="6480" w:hanging="360"/>
+      </w:pPr>
+      <w:rPr>
+        <w:rFonts w:ascii="Wingdings" w:hAnsi="Wingdings" w:hint="default"/>
+      </w:rPr>
+    </w:lvl>
+  </w:abstractNum>
   <w:num w:numId="1" w16cid:durableId="155658354">
-    <w:abstractNumId w:val="1"/>
+    <w:abstractNumId w:val="3"/>
   </w:num>
   <w:num w:numId="2" w16cid:durableId="1627393816">
+    <w:abstractNumId w:val="2"/>
+  </w:num>
+  <w:num w:numId="3" w16cid:durableId="988560497">
     <w:abstractNumId w:val="0"/>
+  </w:num>
+  <w:num w:numId="4" w16cid:durableId="475071265">
+    <w:abstractNumId w:val="1"/>
   </w:num>
 </w:numbering>
 </file>
@@ -2635,6 +3881,18 @@
       <w:color w:val="4472C4" w:themeColor="accent1"/>
     </w:rPr>
   </w:style>
+  <w:style w:type="character" w:styleId="FollowedHyperlink">
+    <w:name w:val="FollowedHyperlink"/>
+    <w:basedOn w:val="DefaultParagraphFont"/>
+    <w:uiPriority w:val="99"/>
+    <w:semiHidden/>
+    <w:unhideWhenUsed/>
+    <w:rsid w:val="00FD0A65"/>
+    <w:rPr>
+      <w:color w:val="954F72" w:themeColor="followedHyperlink"/>
+      <w:u w:val="single"/>
+    </w:rPr>
+  </w:style>
 </w:styles>
 </file>
 

</xml_diff>